<commit_message>
Se termino el logico
</commit_message>
<xml_diff>
--- a/Logico.docx
+++ b/Logico.docx
@@ -1,6 +1,6 @@
 
 <file path=word/document.xml><?xml version="1.0" encoding="utf-8"?>
-<w:document xmlns:wpc="http://schemas.microsoft.com/office/word/2010/wordprocessingCanvas" xmlns:cx="http://schemas.microsoft.com/office/drawing/2014/chartex" xmlns:mc="http://schemas.openxmlformats.org/markup-compatibility/2006" xmlns:o="urn:schemas-microsoft-com:office:office" xmlns:r="http://schemas.openxmlformats.org/officeDocument/2006/relationships" xmlns:m="http://schemas.openxmlformats.org/officeDocument/2006/math" xmlns:v="urn:schemas-microsoft-com:vml" xmlns:wp14="http://schemas.microsoft.com/office/word/2010/wordprocessingDrawing" xmlns:wp="http://schemas.openxmlformats.org/drawingml/2006/wordprocessingDrawing" xmlns:w10="urn:schemas-microsoft-com:office:word" xmlns:w="http://schemas.openxmlformats.org/wordprocessingml/2006/main" xmlns:w14="http://schemas.microsoft.com/office/word/2010/wordml" xmlns:w15="http://schemas.microsoft.com/office/word/2012/wordml" xmlns:w16se="http://schemas.microsoft.com/office/word/2015/wordml/symex" xmlns:wpg="http://schemas.microsoft.com/office/word/2010/wordprocessingGroup" xmlns:wpi="http://schemas.microsoft.com/office/word/2010/wordprocessingInk" xmlns:wne="http://schemas.microsoft.com/office/word/2006/wordml" xmlns:wps="http://schemas.microsoft.com/office/word/2010/wordprocessingShape" mc:Ignorable="w14 w15 w16se wp14">
+<w:document xmlns:wpc="http://schemas.microsoft.com/office/word/2010/wordprocessingCanvas" xmlns:mc="http://schemas.openxmlformats.org/markup-compatibility/2006" xmlns:o="urn:schemas-microsoft-com:office:office" xmlns:r="http://schemas.openxmlformats.org/officeDocument/2006/relationships" xmlns:m="http://schemas.openxmlformats.org/officeDocument/2006/math" xmlns:v="urn:schemas-microsoft-com:vml" xmlns:wp14="http://schemas.microsoft.com/office/word/2010/wordprocessingDrawing" xmlns:wp="http://schemas.openxmlformats.org/drawingml/2006/wordprocessingDrawing" xmlns:w10="urn:schemas-microsoft-com:office:word" xmlns:w="http://schemas.openxmlformats.org/wordprocessingml/2006/main" xmlns:w14="http://schemas.microsoft.com/office/word/2010/wordml" xmlns:w15="http://schemas.microsoft.com/office/word/2012/wordml" xmlns:wpg="http://schemas.microsoft.com/office/word/2010/wordprocessingGroup" xmlns:wpi="http://schemas.microsoft.com/office/word/2010/wordprocessingInk" xmlns:wne="http://schemas.microsoft.com/office/word/2006/wordml" xmlns:wps="http://schemas.microsoft.com/office/word/2010/wordprocessingShape" mc:Ignorable="w14 w15 wp14">
   <w:body>
     <w:p>
       <w:r>
@@ -89,10 +89,34 @@
         <w:t>,</w:t>
       </w:r>
       <w:r>
-        <w:t>temporadas</w:t>
+        <w:t>temporada</w:t>
       </w:r>
       <w:r>
         <w:t>)</w:t>
+      </w:r>
+    </w:p>
+    <w:p>
+      <w:r>
+        <w:t>CapitulosSeries(</w:t>
+      </w:r>
+      <w:r>
+        <w:rPr>
+          <w:color w:val="FF0000"/>
+        </w:rPr>
+        <w:t>id</w:t>
+      </w:r>
+      <w:r>
+        <w:t>,</w:t>
+      </w:r>
+      <w:r>
+        <w:rPr>
+          <w:color w:val="FF0000"/>
+          <w:u w:val="thick" w:color="00B050"/>
+        </w:rPr>
+        <w:t>idSerie</w:t>
+      </w:r>
+      <w:r>
+        <w:t xml:space="preserve">,nombre,duracion,descripcion) </w:t>
       </w:r>
       <w:r>
         <w:tab/>
@@ -135,6 +159,9 @@
         <w:t>s</w:t>
       </w:r>
       <w:r>
+        <w:t>Documentales</w:t>
+      </w:r>
+      <w:r>
         <w:t>(</w:t>
       </w:r>
       <w:r>
@@ -151,64 +178,67 @@
           <w:color w:val="FF0000"/>
           <w:u w:val="thick" w:color="00B050"/>
         </w:rPr>
+        <w:t>idDocumental</w:t>
+      </w:r>
+      <w:r>
+        <w:t>,</w:t>
+      </w:r>
+      <w:r>
+        <w:t>nombre,duracion,descripcion</w:t>
+      </w:r>
+      <w:r>
+        <w:t>)</w:t>
+      </w:r>
+      <w:r>
+        <w:t xml:space="preserve"> </w:t>
+      </w:r>
+    </w:p>
+    <w:p>
+      <w:r>
+        <w:t>Director</w:t>
+      </w:r>
+      <w:r>
+        <w:t>es</w:t>
+      </w:r>
+      <w:r>
+        <w:t>(</w:t>
+      </w:r>
+      <w:r>
+        <w:rPr>
+          <w:color w:val="FF0000"/>
+        </w:rPr>
+        <w:t>id</w:t>
+      </w:r>
+      <w:r>
+        <w:t>,nombre,apellido,calificacion)</w:t>
+      </w:r>
+    </w:p>
+    <w:p>
+      <w:r>
+        <w:t>Actua(</w:t>
+      </w:r>
+      <w:r>
+        <w:rPr>
+          <w:color w:val="FF0000"/>
+          <w:u w:val="thick" w:color="00B050"/>
+        </w:rPr>
+        <w:t>idActor</w:t>
+      </w:r>
+      <w:r>
+        <w:t>,</w:t>
+      </w:r>
+      <w:r>
+        <w:rPr>
+          <w:color w:val="FF0000"/>
+          <w:u w:val="thick" w:color="00B050"/>
+        </w:rPr>
         <w:t>idMultimedia</w:t>
       </w:r>
       <w:r>
         <w:t>,</w:t>
       </w:r>
       <w:r>
-        <w:t>nombre,duracion,descripcion</w:t>
-      </w:r>
-      <w:r>
-        <w:t>)</w:t>
-      </w:r>
-      <w:r>
-        <w:t xml:space="preserve"> </w:t>
-      </w:r>
-    </w:p>
-    <w:p>
-      <w:r>
-        <w:t>Director</w:t>
-      </w:r>
-      <w:r>
-        <w:t>es</w:t>
-      </w:r>
-      <w:r>
-        <w:t>(</w:t>
-      </w:r>
-      <w:r>
-        <w:rPr>
-          <w:color w:val="FF0000"/>
-        </w:rPr>
-        <w:t>id</w:t>
-      </w:r>
-      <w:r>
-        <w:t>,nombre,apellido,calificacion)</w:t>
-      </w:r>
-    </w:p>
-    <w:p>
-      <w:r>
-        <w:t>Actua(</w:t>
-      </w:r>
-      <w:r>
-        <w:rPr>
-          <w:color w:val="FF0000"/>
-          <w:u w:val="thick" w:color="00B050"/>
-        </w:rPr>
-        <w:t>idMultimedia</w:t>
-      </w:r>
-      <w:r>
-        <w:t>,</w:t>
-      </w:r>
-      <w:r>
-        <w:rPr>
-          <w:color w:val="FF0000"/>
-          <w:u w:val="thick" w:color="00B050"/>
-        </w:rPr>
-        <w:t>idActor</w:t>
-      </w:r>
-      <w:r>
-        <w:t>,personaje)</w:t>
+        <w:t>personaje)</w:t>
       </w:r>
     </w:p>
     <w:p>
@@ -457,7 +487,7 @@
 </file>
 
 <file path=word/styles.xml><?xml version="1.0" encoding="utf-8"?>
-<w:styles xmlns:mc="http://schemas.openxmlformats.org/markup-compatibility/2006" xmlns:r="http://schemas.openxmlformats.org/officeDocument/2006/relationships" xmlns:w="http://schemas.openxmlformats.org/wordprocessingml/2006/main" xmlns:w14="http://schemas.microsoft.com/office/word/2010/wordml" xmlns:w15="http://schemas.microsoft.com/office/word/2012/wordml" xmlns:w16se="http://schemas.microsoft.com/office/word/2015/wordml/symex" mc:Ignorable="w14 w15 w16se">
+<w:styles xmlns:mc="http://schemas.openxmlformats.org/markup-compatibility/2006" xmlns:r="http://schemas.openxmlformats.org/officeDocument/2006/relationships" xmlns:w="http://schemas.openxmlformats.org/wordprocessingml/2006/main" xmlns:w14="http://schemas.microsoft.com/office/word/2010/wordml" xmlns:w15="http://schemas.microsoft.com/office/word/2012/wordml" mc:Ignorable="w14 w15">
   <w:docDefaults>
     <w:rPrDefault>
       <w:rPr>
@@ -850,13 +880,13 @@
     <w:name w:val="Normal"/>
     <w:qFormat/>
   </w:style>
-  <w:style w:type="character" w:default="1" w:styleId="DefaultParagraphFont">
+  <w:style w:type="character" w:default="1" w:styleId="Fuentedeprrafopredeter">
     <w:name w:val="Default Paragraph Font"/>
     <w:uiPriority w:val="1"/>
     <w:semiHidden/>
     <w:unhideWhenUsed/>
   </w:style>
-  <w:style w:type="table" w:default="1" w:styleId="TableNormal">
+  <w:style w:type="table" w:default="1" w:styleId="Tablanormal">
     <w:name w:val="Normal Table"/>
     <w:uiPriority w:val="99"/>
     <w:semiHidden/>
@@ -871,7 +901,7 @@
       </w:tblCellMar>
     </w:tblPr>
   </w:style>
-  <w:style w:type="numbering" w:default="1" w:styleId="NoList">
+  <w:style w:type="numbering" w:default="1" w:styleId="Sinlista">
     <w:name w:val="No List"/>
     <w:uiPriority w:val="99"/>
     <w:semiHidden/>

</xml_diff>

<commit_message>
Se corrigio el logico
</commit_message>
<xml_diff>
--- a/Logico.docx
+++ b/Logico.docx
@@ -3,6 +3,7 @@
 <w:document xmlns:wpc="http://schemas.microsoft.com/office/word/2010/wordprocessingCanvas" xmlns:mc="http://schemas.openxmlformats.org/markup-compatibility/2006" xmlns:o="urn:schemas-microsoft-com:office:office" xmlns:r="http://schemas.openxmlformats.org/officeDocument/2006/relationships" xmlns:m="http://schemas.openxmlformats.org/officeDocument/2006/math" xmlns:v="urn:schemas-microsoft-com:vml" xmlns:wp14="http://schemas.microsoft.com/office/word/2010/wordprocessingDrawing" xmlns:wp="http://schemas.openxmlformats.org/drawingml/2006/wordprocessingDrawing" xmlns:w10="urn:schemas-microsoft-com:office:word" xmlns:w="http://schemas.openxmlformats.org/wordprocessingml/2006/main" xmlns:w14="http://schemas.microsoft.com/office/word/2010/wordml" xmlns:w15="http://schemas.microsoft.com/office/word/2012/wordml" xmlns:wpg="http://schemas.microsoft.com/office/word/2010/wordprocessingGroup" xmlns:wpi="http://schemas.microsoft.com/office/word/2010/wordprocessingInk" xmlns:wne="http://schemas.microsoft.com/office/word/2006/wordml" xmlns:wps="http://schemas.microsoft.com/office/word/2010/wordprocessingShape" mc:Ignorable="w14 w15 wp14">
   <w:body>
     <w:p>
+      <w:bookmarkStart w:id="0" w:name="_GoBack"/>
       <w:r>
         <w:t>Multimedias(</w:t>
       </w:r>
@@ -25,9 +26,13 @@
         <w:t>idDirector</w:t>
       </w:r>
       <w:r>
+        <w:t>,sinopsis</w:t>
+      </w:r>
+      <w:r>
         <w:t>)</w:t>
       </w:r>
     </w:p>
+    <w:bookmarkEnd w:id="0"/>
     <w:p>
       <w:pPr>
         <w:tabs>
@@ -470,8 +475,6 @@
       <w:r>
         <w:t>,nombre)</w:t>
       </w:r>
-      <w:bookmarkStart w:id="0" w:name="_GoBack"/>
-      <w:bookmarkEnd w:id="0"/>
     </w:p>
     <w:p/>
     <w:p/>

</xml_diff>

<commit_message>
se terminaron las tablas, se crearon primarias y foraneas, falta corregir el modelos lógico
</commit_message>
<xml_diff>
--- a/Logico.docx
+++ b/Logico.docx
@@ -1,9 +1,8 @@
 
 <file path=word/document.xml><?xml version="1.0" encoding="utf-8"?>
-<w:document xmlns:wpc="http://schemas.microsoft.com/office/word/2010/wordprocessingCanvas" xmlns:mc="http://schemas.openxmlformats.org/markup-compatibility/2006" xmlns:o="urn:schemas-microsoft-com:office:office" xmlns:r="http://schemas.openxmlformats.org/officeDocument/2006/relationships" xmlns:m="http://schemas.openxmlformats.org/officeDocument/2006/math" xmlns:v="urn:schemas-microsoft-com:vml" xmlns:wp14="http://schemas.microsoft.com/office/word/2010/wordprocessingDrawing" xmlns:wp="http://schemas.openxmlformats.org/drawingml/2006/wordprocessingDrawing" xmlns:w10="urn:schemas-microsoft-com:office:word" xmlns:w="http://schemas.openxmlformats.org/wordprocessingml/2006/main" xmlns:w14="http://schemas.microsoft.com/office/word/2010/wordml" xmlns:w15="http://schemas.microsoft.com/office/word/2012/wordml" xmlns:wpg="http://schemas.microsoft.com/office/word/2010/wordprocessingGroup" xmlns:wpi="http://schemas.microsoft.com/office/word/2010/wordprocessingInk" xmlns:wne="http://schemas.microsoft.com/office/word/2006/wordml" xmlns:wps="http://schemas.microsoft.com/office/word/2010/wordprocessingShape" mc:Ignorable="w14 w15 wp14">
+<w:document xmlns:wpc="http://schemas.microsoft.com/office/word/2010/wordprocessingCanvas" xmlns:cx="http://schemas.microsoft.com/office/drawing/2014/chartex" xmlns:mc="http://schemas.openxmlformats.org/markup-compatibility/2006" xmlns:o="urn:schemas-microsoft-com:office:office" xmlns:r="http://schemas.openxmlformats.org/officeDocument/2006/relationships" xmlns:m="http://schemas.openxmlformats.org/officeDocument/2006/math" xmlns:v="urn:schemas-microsoft-com:vml" xmlns:wp14="http://schemas.microsoft.com/office/word/2010/wordprocessingDrawing" xmlns:wp="http://schemas.openxmlformats.org/drawingml/2006/wordprocessingDrawing" xmlns:w10="urn:schemas-microsoft-com:office:word" xmlns:w="http://schemas.openxmlformats.org/wordprocessingml/2006/main" xmlns:w14="http://schemas.microsoft.com/office/word/2010/wordml" xmlns:w15="http://schemas.microsoft.com/office/word/2012/wordml" xmlns:w16se="http://schemas.microsoft.com/office/word/2015/wordml/symex" xmlns:wpg="http://schemas.microsoft.com/office/word/2010/wordprocessingGroup" xmlns:wpi="http://schemas.microsoft.com/office/word/2010/wordprocessingInk" xmlns:wne="http://schemas.microsoft.com/office/word/2006/wordml" xmlns:wps="http://schemas.microsoft.com/office/word/2010/wordprocessingShape" mc:Ignorable="w14 w15 w16se wp14">
   <w:body>
     <w:p>
-      <w:bookmarkStart w:id="0" w:name="_GoBack"/>
       <w:r>
         <w:t>Multimedias(</w:t>
       </w:r>
@@ -32,7 +31,6 @@
         <w:t>)</w:t>
       </w:r>
     </w:p>
-    <w:bookmarkEnd w:id="0"/>
     <w:p>
       <w:pPr>
         <w:tabs>
@@ -101,38 +99,73 @@
       </w:r>
     </w:p>
     <w:p>
-      <w:r>
-        <w:t>CapitulosSeries(</w:t>
-      </w:r>
-      <w:r>
-        <w:rPr>
-          <w:color w:val="FF0000"/>
-        </w:rPr>
-        <w:t>id</w:t>
-      </w:r>
-      <w:r>
-        <w:t>,</w:t>
-      </w:r>
-      <w:r>
-        <w:rPr>
-          <w:color w:val="FF0000"/>
-          <w:u w:val="thick" w:color="00B050"/>
-        </w:rPr>
-        <w:t>idSerie</w:t>
-      </w:r>
-      <w:r>
-        <w:t xml:space="preserve">,nombre,duracion,descripcion) </w:t>
-      </w:r>
-      <w:r>
-        <w:tab/>
-      </w:r>
-    </w:p>
-    <w:p>
       <w:pPr>
         <w:tabs>
           <w:tab w:val="left" w:pos="8490"/>
         </w:tabs>
       </w:pPr>
+      <w:proofErr w:type="spellStart"/>
+      <w:r>
+        <w:t>Temporadas</w:t>
+      </w:r>
+      <w:proofErr w:type="spellEnd"/>
+      <w:r>
+        <w:t>(</w:t>
+      </w:r>
+      <w:proofErr w:type="spellStart"/>
+      <w:r>
+        <w:rPr>
+          <w:color w:val="FF0000"/>
+        </w:rPr>
+        <w:t>id</w:t>
+      </w:r>
+      <w:r>
+        <w:t>,</w:t>
+      </w:r>
+      <w:r>
+        <w:rPr>
+          <w:color w:val="00B050"/>
+        </w:rPr>
+        <w:t>idSeries</w:t>
+      </w:r>
+      <w:r>
+        <w:t>,capitulos</w:t>
+      </w:r>
+      <w:proofErr w:type="spellEnd"/>
+      <w:r>
+        <w:t>)</w:t>
+      </w:r>
+    </w:p>
+    <w:p>
+      <w:r>
+        <w:t>CapitulosSeries(</w:t>
+      </w:r>
+      <w:r>
+        <w:rPr>
+          <w:color w:val="FF0000"/>
+        </w:rPr>
+        <w:t>id</w:t>
+      </w:r>
+      <w:r>
+        <w:t>,</w:t>
+      </w:r>
+      <w:r>
+        <w:rPr>
+          <w:color w:val="FF0000"/>
+          <w:u w:val="thick" w:color="00B050"/>
+        </w:rPr>
+        <w:t>idSerie</w:t>
+      </w:r>
+      <w:r>
+        <w:t>,nombre,duracion,descripcion)</w:t>
+      </w:r>
+    </w:p>
+    <w:p>
+      <w:pPr>
+        <w:tabs>
+          <w:tab w:val="left" w:pos="8490"/>
+        </w:tabs>
+      </w:pPr>
       <w:r>
         <w:t>Documental</w:t>
       </w:r>
@@ -194,9 +227,8 @@
       <w:r>
         <w:t>)</w:t>
       </w:r>
-      <w:r>
-        <w:t xml:space="preserve"> </w:t>
-      </w:r>
+      <w:bookmarkStart w:id="0" w:name="_GoBack"/>
+      <w:bookmarkEnd w:id="0"/>
     </w:p>
     <w:p>
       <w:r>
@@ -490,7 +522,7 @@
 </file>
 
 <file path=word/styles.xml><?xml version="1.0" encoding="utf-8"?>
-<w:styles xmlns:mc="http://schemas.openxmlformats.org/markup-compatibility/2006" xmlns:r="http://schemas.openxmlformats.org/officeDocument/2006/relationships" xmlns:w="http://schemas.openxmlformats.org/wordprocessingml/2006/main" xmlns:w14="http://schemas.microsoft.com/office/word/2010/wordml" xmlns:w15="http://schemas.microsoft.com/office/word/2012/wordml" mc:Ignorable="w14 w15">
+<w:styles xmlns:mc="http://schemas.openxmlformats.org/markup-compatibility/2006" xmlns:r="http://schemas.openxmlformats.org/officeDocument/2006/relationships" xmlns:w="http://schemas.openxmlformats.org/wordprocessingml/2006/main" xmlns:w14="http://schemas.microsoft.com/office/word/2010/wordml" xmlns:w15="http://schemas.microsoft.com/office/word/2012/wordml" xmlns:w16se="http://schemas.microsoft.com/office/word/2015/wordml/symex" mc:Ignorable="w14 w15 w16se">
   <w:docDefaults>
     <w:rPrDefault>
       <w:rPr>
@@ -883,13 +915,13 @@
     <w:name w:val="Normal"/>
     <w:qFormat/>
   </w:style>
-  <w:style w:type="character" w:default="1" w:styleId="Fuentedeprrafopredeter">
+  <w:style w:type="character" w:default="1" w:styleId="DefaultParagraphFont">
     <w:name w:val="Default Paragraph Font"/>
     <w:uiPriority w:val="1"/>
     <w:semiHidden/>
     <w:unhideWhenUsed/>
   </w:style>
-  <w:style w:type="table" w:default="1" w:styleId="Tablanormal">
+  <w:style w:type="table" w:default="1" w:styleId="TableNormal">
     <w:name w:val="Normal Table"/>
     <w:uiPriority w:val="99"/>
     <w:semiHidden/>
@@ -904,7 +936,7 @@
       </w:tblCellMar>
     </w:tblPr>
   </w:style>
-  <w:style w:type="numbering" w:default="1" w:styleId="Sinlista">
+  <w:style w:type="numbering" w:default="1" w:styleId="NoList">
     <w:name w:val="No List"/>
     <w:uiPriority w:val="99"/>
     <w:semiHidden/>

</xml_diff>

<commit_message>
se corrigió el lógico en el word, falta en el astah
</commit_message>
<xml_diff>
--- a/Logico.docx
+++ b/Logico.docx
@@ -81,6 +81,7 @@
       <w:r>
         <w:t>(</w:t>
       </w:r>
+      <w:proofErr w:type="gramStart"/>
       <w:r>
         <w:rPr>
           <w:color w:val="FF0000"/>
@@ -94,6 +95,7 @@
       <w:r>
         <w:t>temporada</w:t>
       </w:r>
+      <w:proofErr w:type="gramEnd"/>
       <w:r>
         <w:t>)</w:t>
       </w:r>
@@ -104,6 +106,80 @@
           <w:tab w:val="left" w:pos="8490"/>
         </w:tabs>
       </w:pPr>
+      <w:r>
+        <w:rPr>
+          <w:noProof/>
+        </w:rPr>
+        <mc:AlternateContent>
+          <mc:Choice Requires="wps">
+            <w:drawing>
+              <wp:anchor distT="0" distB="0" distL="114300" distR="114300" simplePos="0" relativeHeight="251659264" behindDoc="0" locked="0" layoutInCell="1" allowOverlap="1">
+                <wp:simplePos x="0" y="0"/>
+                <wp:positionH relativeFrom="column">
+                  <wp:posOffset>942974</wp:posOffset>
+                </wp:positionH>
+                <wp:positionV relativeFrom="paragraph">
+                  <wp:posOffset>162560</wp:posOffset>
+                </wp:positionV>
+                <wp:extent cx="371475" cy="9525"/>
+                <wp:effectExtent l="0" t="0" r="28575" b="28575"/>
+                <wp:wrapNone/>
+                <wp:docPr id="1" name="Straight Connector 1"/>
+                <wp:cNvGraphicFramePr/>
+                <a:graphic xmlns:a="http://schemas.openxmlformats.org/drawingml/2006/main">
+                  <a:graphicData uri="http://schemas.microsoft.com/office/word/2010/wordprocessingShape">
+                    <wps:wsp>
+                      <wps:cNvCnPr/>
+                      <wps:spPr>
+                        <a:xfrm>
+                          <a:off x="0" y="0"/>
+                          <a:ext cx="371475" cy="9525"/>
+                        </a:xfrm>
+                        <a:prstGeom prst="line">
+                          <a:avLst/>
+                        </a:prstGeom>
+                        <a:ln>
+                          <a:solidFill>
+                            <a:srgbClr val="00B050"/>
+                          </a:solidFill>
+                        </a:ln>
+                      </wps:spPr>
+                      <wps:style>
+                        <a:lnRef idx="3">
+                          <a:schemeClr val="dk1"/>
+                        </a:lnRef>
+                        <a:fillRef idx="0">
+                          <a:schemeClr val="dk1"/>
+                        </a:fillRef>
+                        <a:effectRef idx="2">
+                          <a:schemeClr val="dk1"/>
+                        </a:effectRef>
+                        <a:fontRef idx="minor">
+                          <a:schemeClr val="tx1"/>
+                        </a:fontRef>
+                      </wps:style>
+                      <wps:bodyPr/>
+                    </wps:wsp>
+                  </a:graphicData>
+                </a:graphic>
+                <wp14:sizeRelH relativeFrom="margin">
+                  <wp14:pctWidth>0</wp14:pctWidth>
+                </wp14:sizeRelH>
+                <wp14:sizeRelV relativeFrom="margin">
+                  <wp14:pctHeight>0</wp14:pctHeight>
+                </wp14:sizeRelV>
+              </wp:anchor>
+            </w:drawing>
+          </mc:Choice>
+          <mc:Fallback>
+            <w:pict>
+              <v:line w14:anchorId="308DA28F" id="Straight Connector 1" o:spid="_x0000_s1026" style="position:absolute;z-index:251659264;visibility:visible;mso-wrap-style:square;mso-width-percent:0;mso-height-percent:0;mso-wrap-distance-left:9pt;mso-wrap-distance-top:0;mso-wrap-distance-right:9pt;mso-wrap-distance-bottom:0;mso-position-horizontal:absolute;mso-position-horizontal-relative:text;mso-position-vertical:absolute;mso-position-vertical-relative:text;mso-width-percent:0;mso-height-percent:0;mso-width-relative:margin;mso-height-relative:margin" from="74.25pt,12.8pt" to="103.5pt,13.55pt" o:gfxdata="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" strokecolor="#00b050" strokeweight="1.5pt">
+                <v:stroke joinstyle="miter"/>
+              </v:line>
+            </w:pict>
+          </mc:Fallback>
+        </mc:AlternateContent>
+      </w:r>
       <w:proofErr w:type="spellStart"/>
       <w:r>
         <w:t>Temporadas</w:t>
@@ -113,6 +189,7 @@
         <w:t>(</w:t>
       </w:r>
       <w:proofErr w:type="spellStart"/>
+      <w:proofErr w:type="gramStart"/>
       <w:r>
         <w:rPr>
           <w:color w:val="FF0000"/>
@@ -124,10 +201,11 @@
       </w:r>
       <w:r>
         <w:rPr>
-          <w:color w:val="00B050"/>
+          <w:color w:val="FF0000"/>
         </w:rPr>
         <w:t>idSeries</w:t>
       </w:r>
+      <w:proofErr w:type="gramEnd"/>
       <w:r>
         <w:t>,capitulos</w:t>
       </w:r>
@@ -138,8 +216,83 @@
     </w:p>
     <w:p>
       <w:r>
-        <w:t>CapitulosSeries(</w:t>
-      </w:r>
+        <w:rPr>
+          <w:noProof/>
+        </w:rPr>
+        <mc:AlternateContent>
+          <mc:Choice Requires="wps">
+            <w:drawing>
+              <wp:anchor distT="0" distB="0" distL="114300" distR="114300" simplePos="0" relativeHeight="251661312" behindDoc="0" locked="0" layoutInCell="1" allowOverlap="1">
+                <wp:simplePos x="0" y="0"/>
+                <wp:positionH relativeFrom="column">
+                  <wp:posOffset>1076325</wp:posOffset>
+                </wp:positionH>
+                <wp:positionV relativeFrom="paragraph">
+                  <wp:posOffset>162560</wp:posOffset>
+                </wp:positionV>
+                <wp:extent cx="333375" cy="0"/>
+                <wp:effectExtent l="0" t="0" r="28575" b="19050"/>
+                <wp:wrapNone/>
+                <wp:docPr id="3" name="Straight Connector 3"/>
+                <wp:cNvGraphicFramePr/>
+                <a:graphic xmlns:a="http://schemas.openxmlformats.org/drawingml/2006/main">
+                  <a:graphicData uri="http://schemas.microsoft.com/office/word/2010/wordprocessingShape">
+                    <wps:wsp>
+                      <wps:cNvCnPr/>
+                      <wps:spPr>
+                        <a:xfrm>
+                          <a:off x="0" y="0"/>
+                          <a:ext cx="333375" cy="0"/>
+                        </a:xfrm>
+                        <a:prstGeom prst="line">
+                          <a:avLst/>
+                        </a:prstGeom>
+                        <a:ln>
+                          <a:solidFill>
+                            <a:srgbClr val="00B050"/>
+                          </a:solidFill>
+                        </a:ln>
+                      </wps:spPr>
+                      <wps:style>
+                        <a:lnRef idx="3">
+                          <a:schemeClr val="dk1"/>
+                        </a:lnRef>
+                        <a:fillRef idx="0">
+                          <a:schemeClr val="dk1"/>
+                        </a:fillRef>
+                        <a:effectRef idx="2">
+                          <a:schemeClr val="dk1"/>
+                        </a:effectRef>
+                        <a:fontRef idx="minor">
+                          <a:schemeClr val="tx1"/>
+                        </a:fontRef>
+                      </wps:style>
+                      <wps:bodyPr/>
+                    </wps:wsp>
+                  </a:graphicData>
+                </a:graphic>
+              </wp:anchor>
+            </w:drawing>
+          </mc:Choice>
+          <mc:Fallback>
+            <w:pict>
+              <v:line w14:anchorId="7588B628" id="Straight Connector 3" o:spid="_x0000_s1026" style="position:absolute;z-index:251661312;visibility:visible;mso-wrap-style:square;mso-wrap-distance-left:9pt;mso-wrap-distance-top:0;mso-wrap-distance-right:9pt;mso-wrap-distance-bottom:0;mso-position-horizontal:absolute;mso-position-horizontal-relative:text;mso-position-vertical:absolute;mso-position-vertical-relative:text" from="84.75pt,12.8pt" to="111pt,12.8pt" o:gfxdata="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" strokecolor="#00b050" strokeweight="1.5pt">
+                <v:stroke joinstyle="miter"/>
+              </v:line>
+            </w:pict>
+          </mc:Fallback>
+        </mc:AlternateContent>
+      </w:r>
+      <w:proofErr w:type="spellStart"/>
+      <w:r>
+        <w:t>CapitulosSeries</w:t>
+      </w:r>
+      <w:proofErr w:type="spellEnd"/>
+      <w:r>
+        <w:t>(</w:t>
+      </w:r>
+      <w:proofErr w:type="spellStart"/>
+      <w:proofErr w:type="gramStart"/>
       <w:r>
         <w:rPr>
           <w:color w:val="FF0000"/>
@@ -156,8 +309,13 @@
         </w:rPr>
         <w:t>idSerie</w:t>
       </w:r>
-      <w:r>
-        <w:t>,nombre,duracion,descripcion)</w:t>
+      <w:proofErr w:type="gramEnd"/>
+      <w:r>
+        <w:t>,nombre,duracion,descripcion</w:t>
+      </w:r>
+      <w:proofErr w:type="spellEnd"/>
+      <w:r>
+        <w:t>)</w:t>
       </w:r>
     </w:p>
     <w:p>
@@ -175,6 +333,7 @@
       <w:r>
         <w:t>(</w:t>
       </w:r>
+      <w:proofErr w:type="gramStart"/>
       <w:r>
         <w:rPr>
           <w:color w:val="FF0000"/>
@@ -186,10 +345,82 @@
         <w:t>,</w:t>
       </w:r>
       <w:r>
-        <w:t>numeroCapitulos)</w:t>
-      </w:r>
-    </w:p>
-    <w:p>
+        <w:t>numeroCapitulos</w:t>
+      </w:r>
+      <w:proofErr w:type="gramEnd"/>
+      <w:r>
+        <w:t>)</w:t>
+      </w:r>
+    </w:p>
+    <w:p>
+      <w:r>
+        <w:rPr>
+          <w:noProof/>
+        </w:rPr>
+        <mc:AlternateContent>
+          <mc:Choice Requires="wps">
+            <w:drawing>
+              <wp:anchor distT="0" distB="0" distL="114300" distR="114300" simplePos="0" relativeHeight="251660288" behindDoc="0" locked="0" layoutInCell="1" allowOverlap="1">
+                <wp:simplePos x="0" y="0"/>
+                <wp:positionH relativeFrom="column">
+                  <wp:posOffset>1552575</wp:posOffset>
+                </wp:positionH>
+                <wp:positionV relativeFrom="paragraph">
+                  <wp:posOffset>162560</wp:posOffset>
+                </wp:positionV>
+                <wp:extent cx="762000" cy="0"/>
+                <wp:effectExtent l="0" t="0" r="19050" b="19050"/>
+                <wp:wrapNone/>
+                <wp:docPr id="2" name="Straight Connector 2"/>
+                <wp:cNvGraphicFramePr/>
+                <a:graphic xmlns:a="http://schemas.openxmlformats.org/drawingml/2006/main">
+                  <a:graphicData uri="http://schemas.microsoft.com/office/word/2010/wordprocessingShape">
+                    <wps:wsp>
+                      <wps:cNvCnPr/>
+                      <wps:spPr>
+                        <a:xfrm>
+                          <a:off x="0" y="0"/>
+                          <a:ext cx="762000" cy="0"/>
+                        </a:xfrm>
+                        <a:prstGeom prst="line">
+                          <a:avLst/>
+                        </a:prstGeom>
+                        <a:ln>
+                          <a:solidFill>
+                            <a:srgbClr val="00B050"/>
+                          </a:solidFill>
+                        </a:ln>
+                      </wps:spPr>
+                      <wps:style>
+                        <a:lnRef idx="3">
+                          <a:schemeClr val="dk1"/>
+                        </a:lnRef>
+                        <a:fillRef idx="0">
+                          <a:schemeClr val="dk1"/>
+                        </a:fillRef>
+                        <a:effectRef idx="2">
+                          <a:schemeClr val="dk1"/>
+                        </a:effectRef>
+                        <a:fontRef idx="minor">
+                          <a:schemeClr val="tx1"/>
+                        </a:fontRef>
+                      </wps:style>
+                      <wps:bodyPr/>
+                    </wps:wsp>
+                  </a:graphicData>
+                </a:graphic>
+              </wp:anchor>
+            </w:drawing>
+          </mc:Choice>
+          <mc:Fallback>
+            <w:pict>
+              <v:line w14:anchorId="18E66AAE" id="Straight Connector 2" o:spid="_x0000_s1026" style="position:absolute;z-index:251660288;visibility:visible;mso-wrap-style:square;mso-wrap-distance-left:9pt;mso-wrap-distance-top:0;mso-wrap-distance-right:9pt;mso-wrap-distance-bottom:0;mso-position-horizontal:absolute;mso-position-horizontal-relative:text;mso-position-vertical:absolute;mso-position-vertical-relative:text" from="122.25pt,12.8pt" to="182.25pt,12.8pt" o:gfxdata="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" strokecolor="#00b050" strokeweight="1.5pt">
+                <v:stroke joinstyle="miter"/>
+              </v:line>
+            </w:pict>
+          </mc:Fallback>
+        </mc:AlternateContent>
+      </w:r>
       <w:r>
         <w:t>Capitulo</w:t>
       </w:r>
@@ -202,6 +433,7 @@
       <w:r>
         <w:t>(</w:t>
       </w:r>
+      <w:proofErr w:type="gramStart"/>
       <w:r>
         <w:rPr>
           <w:color w:val="FF0000"/>
@@ -218,6 +450,7 @@
         </w:rPr>
         <w:t>idDocumental</w:t>
       </w:r>
+      <w:proofErr w:type="gramEnd"/>
       <w:r>
         <w:t>,</w:t>
       </w:r>
@@ -227,39 +460,248 @@
       <w:r>
         <w:t>)</w:t>
       </w:r>
+    </w:p>
+    <w:p>
+      <w:r>
+        <w:t>Director</w:t>
+      </w:r>
+      <w:r>
+        <w:t>es</w:t>
+      </w:r>
+      <w:r>
+        <w:t>(</w:t>
+      </w:r>
+      <w:proofErr w:type="gramStart"/>
+      <w:r>
+        <w:rPr>
+          <w:color w:val="FF0000"/>
+        </w:rPr>
+        <w:t>id</w:t>
+      </w:r>
+      <w:r>
+        <w:t>,nombre</w:t>
+      </w:r>
+      <w:proofErr w:type="gramEnd"/>
+      <w:r>
+        <w:t>,apellido,calificacion)</w:t>
+      </w:r>
+    </w:p>
+    <w:p>
+      <w:r>
+        <w:t>Actua(</w:t>
+      </w:r>
+      <w:r>
+        <w:rPr>
+          <w:color w:val="FF0000"/>
+          <w:u w:val="thick" w:color="00B050"/>
+        </w:rPr>
+        <w:t>idActor</w:t>
+      </w:r>
+      <w:r>
+        <w:t>,</w:t>
+      </w:r>
+      <w:r>
+        <w:rPr>
+          <w:color w:val="FF0000"/>
+          <w:u w:val="thick" w:color="00B050"/>
+        </w:rPr>
+        <w:t>idMultimedia</w:t>
+      </w:r>
+      <w:r>
+        <w:t>,</w:t>
+      </w:r>
+      <w:r>
+        <w:t>personaje)</w:t>
+      </w:r>
+    </w:p>
+    <w:p>
+      <w:r>
+        <w:t>Actores(</w:t>
+      </w:r>
+      <w:r>
+        <w:rPr>
+          <w:color w:val="FF0000"/>
+        </w:rPr>
+        <w:t>id</w:t>
+      </w:r>
+      <w:r>
+        <w:t>,nombre,apellido,fechaNacimiento,sexo)</w:t>
+      </w:r>
+    </w:p>
+    <w:p>
+      <w:r>
+        <w:t>PremiosActores(</w:t>
+      </w:r>
+      <w:r>
+        <w:rPr>
+          <w:color w:val="FF0000"/>
+        </w:rPr>
+        <w:t>id</w:t>
+      </w:r>
+      <w:r>
+        <w:t>,nombre,categoriaPremio,</w:t>
+      </w:r>
+      <w:r>
+        <w:rPr>
+          <w:color w:val="FF0000"/>
+          <w:u w:val="thick" w:color="00B050"/>
+        </w:rPr>
+        <w:t>idActor</w:t>
+      </w:r>
+      <w:r>
+        <w:t>)</w:t>
+      </w:r>
+    </w:p>
+    <w:p>
+      <w:r>
+        <w:t>Observa</w:t>
+      </w:r>
+      <w:r>
+        <w:t>(</w:t>
+      </w:r>
+      <w:r>
+        <w:rPr>
+          <w:color w:val="FF0000"/>
+          <w:u w:val="thick" w:color="00B050"/>
+        </w:rPr>
+        <w:t>idMultimedia</w:t>
+      </w:r>
+      <w:r>
+        <w:t>,</w:t>
+      </w:r>
+      <w:r>
+        <w:rPr>
+          <w:color w:val="FF0000"/>
+          <w:u w:val="thick" w:color="00B050"/>
+        </w:rPr>
+        <w:t>idPlantilla</w:t>
+      </w:r>
+      <w:r>
+        <w:t>,fecha,vistaCompleta)</w:t>
+      </w:r>
+    </w:p>
+    <w:p>
+      <w:r>
+        <w:t>Plantillas(</w:t>
+      </w:r>
+      <w:r>
+        <w:rPr>
+          <w:color w:val="FF0000"/>
+        </w:rPr>
+        <w:t>id</w:t>
+      </w:r>
+      <w:r>
+        <w:t>,</w:t>
+      </w:r>
+      <w:r>
+        <w:t>fechaNacimiento,nombre,</w:t>
+      </w:r>
+      <w:r>
+        <w:rPr>
+          <w:color w:val="00B050"/>
+        </w:rPr>
+        <w:t>idSuscri</w:t>
+      </w:r>
+      <w:r>
+        <w:rPr>
+          <w:color w:val="00B050"/>
+        </w:rPr>
+        <w:t>pcion</w:t>
+      </w:r>
+      <w:r>
+        <w:t>)</w:t>
+      </w:r>
+    </w:p>
+    <w:p>
+      <w:r>
+        <w:t>Suscripciones(</w:t>
+      </w:r>
+      <w:r>
+        <w:rPr>
+          <w:color w:val="FF0000"/>
+        </w:rPr>
+        <w:t>id</w:t>
+      </w:r>
+      <w:r>
+        <w:t>,nombre,numeroPlantillas,</w:t>
+      </w:r>
+      <w:r>
+        <w:rPr>
+          <w:color w:val="00B050"/>
+        </w:rPr>
+        <w:t>idUsuario</w:t>
+      </w:r>
+      <w:r>
+        <w:t>,</w:t>
+      </w:r>
+      <w:r>
+        <w:rPr>
+          <w:color w:val="00B050"/>
+        </w:rPr>
+        <w:t>idPlan</w:t>
+      </w:r>
+      <w:r>
+        <w:t>)</w:t>
+      </w:r>
+    </w:p>
+    <w:p>
+      <w:r>
+        <w:t>DefinicionVistas(</w:t>
+      </w:r>
+      <w:r>
+        <w:rPr>
+          <w:color w:val="FF0000"/>
+        </w:rPr>
+        <w:t>nombre</w:t>
+      </w:r>
+      <w:r>
+        <w:t>,</w:t>
+      </w:r>
+      <w:r>
+        <w:rPr>
+          <w:color w:val="FF0000"/>
+          <w:u w:val="thick" w:color="00B050"/>
+        </w:rPr>
+        <w:t>idSuscripcion</w:t>
+      </w:r>
+      <w:r>
+        <w:t>)</w:t>
+      </w:r>
+    </w:p>
+    <w:p>
+      <w:r>
+        <w:t>Usuarios(</w:t>
+      </w:r>
+      <w:r>
+        <w:rPr>
+          <w:color w:val="FF0000"/>
+        </w:rPr>
+        <w:t>id</w:t>
+      </w:r>
+      <w:r>
+        <w:t>,nombre,</w:t>
+      </w:r>
+      <w:r>
+        <w:rPr>
+          <w:color w:val="0070C0"/>
+        </w:rPr>
+        <w:t>correo</w:t>
+      </w:r>
+      <w:r>
+        <w:t>,fechaNacimiento)</w:t>
+      </w:r>
+    </w:p>
+    <w:p>
       <w:bookmarkStart w:id="0" w:name="_GoBack"/>
-      <w:bookmarkEnd w:id="0"/>
-    </w:p>
-    <w:p>
-      <w:r>
-        <w:t>Director</w:t>
-      </w:r>
-      <w:r>
-        <w:t>es</w:t>
-      </w:r>
-      <w:r>
-        <w:t>(</w:t>
-      </w:r>
-      <w:r>
-        <w:rPr>
-          <w:color w:val="FF0000"/>
-        </w:rPr>
-        <w:t>id</w:t>
-      </w:r>
-      <w:r>
-        <w:t>,nombre,apellido,calificacion)</w:t>
-      </w:r>
-    </w:p>
-    <w:p>
-      <w:r>
-        <w:t>Actua(</w:t>
+      <w:r>
+        <w:t>Solicita(</w:t>
       </w:r>
       <w:r>
         <w:rPr>
           <w:color w:val="FF0000"/>
           <w:u w:val="thick" w:color="00B050"/>
         </w:rPr>
-        <w:t>idActor</w:t>
+        <w:t>idUsuario</w:t>
       </w:r>
       <w:r>
         <w:t>,</w:t>
@@ -269,217 +711,13 @@
           <w:color w:val="FF0000"/>
           <w:u w:val="thick" w:color="00B050"/>
         </w:rPr>
-        <w:t>idMultimedia</w:t>
-      </w:r>
-      <w:r>
-        <w:t>,</w:t>
-      </w:r>
-      <w:r>
-        <w:t>personaje)</w:t>
-      </w:r>
-    </w:p>
-    <w:p>
-      <w:r>
-        <w:t>Actores(</w:t>
-      </w:r>
-      <w:r>
-        <w:rPr>
-          <w:color w:val="FF0000"/>
-        </w:rPr>
-        <w:t>id</w:t>
-      </w:r>
-      <w:r>
-        <w:t>,nombre,apellido,fechaNacimiento,sexo)</w:t>
-      </w:r>
-    </w:p>
-    <w:p>
-      <w:r>
-        <w:t>PremiosActores(</w:t>
-      </w:r>
-      <w:r>
-        <w:rPr>
-          <w:color w:val="FF0000"/>
-        </w:rPr>
-        <w:t>id</w:t>
-      </w:r>
-      <w:r>
-        <w:t>,nombre,categoriaPremio,</w:t>
-      </w:r>
-      <w:r>
-        <w:rPr>
-          <w:color w:val="FF0000"/>
-          <w:u w:val="thick" w:color="00B050"/>
-        </w:rPr>
-        <w:t>idActor</w:t>
+        <w:t>idSolicitud</w:t>
       </w:r>
       <w:r>
         <w:t>)</w:t>
       </w:r>
     </w:p>
-    <w:p>
-      <w:r>
-        <w:t>Observa</w:t>
-      </w:r>
-      <w:r>
-        <w:t>(</w:t>
-      </w:r>
-      <w:r>
-        <w:rPr>
-          <w:color w:val="FF0000"/>
-          <w:u w:val="thick" w:color="00B050"/>
-        </w:rPr>
-        <w:t>idMultimedia</w:t>
-      </w:r>
-      <w:r>
-        <w:t>,</w:t>
-      </w:r>
-      <w:r>
-        <w:rPr>
-          <w:color w:val="FF0000"/>
-          <w:u w:val="thick" w:color="00B050"/>
-        </w:rPr>
-        <w:t>idPlantilla</w:t>
-      </w:r>
-      <w:r>
-        <w:t>,fecha,vistaCompleta)</w:t>
-      </w:r>
-    </w:p>
-    <w:p>
-      <w:r>
-        <w:t>Plantillas(</w:t>
-      </w:r>
-      <w:r>
-        <w:rPr>
-          <w:color w:val="FF0000"/>
-        </w:rPr>
-        <w:t>id</w:t>
-      </w:r>
-      <w:r>
-        <w:t>,</w:t>
-      </w:r>
-      <w:r>
-        <w:t>fechaNacimiento,nombre,</w:t>
-      </w:r>
-      <w:r>
-        <w:rPr>
-          <w:color w:val="00B050"/>
-        </w:rPr>
-        <w:t>idSuscri</w:t>
-      </w:r>
-      <w:r>
-        <w:rPr>
-          <w:color w:val="00B050"/>
-        </w:rPr>
-        <w:t>pcion</w:t>
-      </w:r>
-      <w:r>
-        <w:t>)</w:t>
-      </w:r>
-    </w:p>
-    <w:p>
-      <w:r>
-        <w:t>Suscripciones(</w:t>
-      </w:r>
-      <w:r>
-        <w:rPr>
-          <w:color w:val="FF0000"/>
-        </w:rPr>
-        <w:t>id</w:t>
-      </w:r>
-      <w:r>
-        <w:t>,nombre,numeroPlantillas,</w:t>
-      </w:r>
-      <w:r>
-        <w:rPr>
-          <w:color w:val="00B050"/>
-        </w:rPr>
-        <w:t>idUsuario</w:t>
-      </w:r>
-      <w:r>
-        <w:t>,</w:t>
-      </w:r>
-      <w:r>
-        <w:rPr>
-          <w:color w:val="00B050"/>
-        </w:rPr>
-        <w:t>idPlan</w:t>
-      </w:r>
-      <w:r>
-        <w:t>)</w:t>
-      </w:r>
-    </w:p>
-    <w:p>
-      <w:r>
-        <w:t>DefinicionVistas(</w:t>
-      </w:r>
-      <w:r>
-        <w:rPr>
-          <w:color w:val="FF0000"/>
-        </w:rPr>
-        <w:t>nombre</w:t>
-      </w:r>
-      <w:r>
-        <w:t>,</w:t>
-      </w:r>
-      <w:r>
-        <w:rPr>
-          <w:color w:val="FF0000"/>
-          <w:u w:val="thick" w:color="00B050"/>
-        </w:rPr>
-        <w:t>idSuscripcion</w:t>
-      </w:r>
-      <w:r>
-        <w:t>)</w:t>
-      </w:r>
-    </w:p>
-    <w:p>
-      <w:r>
-        <w:t>Usuarios(</w:t>
-      </w:r>
-      <w:r>
-        <w:rPr>
-          <w:color w:val="FF0000"/>
-        </w:rPr>
-        <w:t>id</w:t>
-      </w:r>
-      <w:r>
-        <w:t>,nombre,</w:t>
-      </w:r>
-      <w:r>
-        <w:rPr>
-          <w:color w:val="0070C0"/>
-        </w:rPr>
-        <w:t>correo</w:t>
-      </w:r>
-      <w:r>
-        <w:t>,fechaNacimiento)</w:t>
-      </w:r>
-    </w:p>
-    <w:p>
-      <w:r>
-        <w:t>Solicita(</w:t>
-      </w:r>
-      <w:r>
-        <w:rPr>
-          <w:color w:val="FF0000"/>
-          <w:u w:val="thick" w:color="00B050"/>
-        </w:rPr>
-        <w:t>idUsuario</w:t>
-      </w:r>
-      <w:r>
-        <w:t>,</w:t>
-      </w:r>
-      <w:r>
-        <w:rPr>
-          <w:color w:val="FF0000"/>
-          <w:u w:val="thick" w:color="00B050"/>
-        </w:rPr>
-        <w:t>idSolicitud</w:t>
-      </w:r>
-      <w:r>
-        <w:t>)</w:t>
-      </w:r>
-    </w:p>
+    <w:bookmarkEnd w:id="0"/>
     <w:p>
       <w:r>
         <w:t>Solicitudes(</w:t>

</xml_diff>

<commit_message>
se agrego xtablas y se poblaron dos tablas
</commit_message>
<xml_diff>
--- a/Logico.docx
+++ b/Logico.docx
@@ -6,7 +6,6 @@
       <w:r>
         <w:t>Multimedias(</w:t>
       </w:r>
-      <w:proofErr w:type="gramStart"/>
       <w:r>
         <w:rPr>
           <w:color w:val="FF0000"/>
@@ -14,11 +13,12 @@
         <w:t>id</w:t>
       </w:r>
       <w:r>
-        <w:t>,nombre</w:t>
-      </w:r>
-      <w:proofErr w:type="gramEnd"/>
-      <w:r>
-        <w:t>,categoria,calificacion,duracion</w:t>
+        <w:t>,nombre,</w:t>
+      </w:r>
+      <w:bookmarkStart w:id="0" w:name="_GoBack"/>
+      <w:bookmarkEnd w:id="0"/>
+      <w:r>
+        <w:t>calificacion,duracion</w:t>
       </w:r>
       <w:r>
         <w:t>,</w:t>
@@ -480,8 +480,6 @@
       <w:r>
         <w:t>,sinopsis</w:t>
       </w:r>
-      <w:bookmarkStart w:id="0" w:name="_GoBack"/>
-      <w:bookmarkEnd w:id="0"/>
       <w:r>
         <w:t>,</w:t>
       </w:r>

</xml_diff>

<commit_message>
se corrigió el lógico y se poblo más
</commit_message>
<xml_diff>
--- a/Logico.docx
+++ b/Logico.docx
@@ -1,6 +1,6 @@
 
 <file path=word/document.xml><?xml version="1.0" encoding="utf-8"?>
-<w:document xmlns:wpc="http://schemas.microsoft.com/office/word/2010/wordprocessingCanvas" xmlns:cx="http://schemas.microsoft.com/office/drawing/2014/chartex" xmlns:mc="http://schemas.openxmlformats.org/markup-compatibility/2006" xmlns:o="urn:schemas-microsoft-com:office:office" xmlns:r="http://schemas.openxmlformats.org/officeDocument/2006/relationships" xmlns:m="http://schemas.openxmlformats.org/officeDocument/2006/math" xmlns:v="urn:schemas-microsoft-com:vml" xmlns:wp14="http://schemas.microsoft.com/office/word/2010/wordprocessingDrawing" xmlns:wp="http://schemas.openxmlformats.org/drawingml/2006/wordprocessingDrawing" xmlns:w10="urn:schemas-microsoft-com:office:word" xmlns:w="http://schemas.openxmlformats.org/wordprocessingml/2006/main" xmlns:w14="http://schemas.microsoft.com/office/word/2010/wordml" xmlns:w15="http://schemas.microsoft.com/office/word/2012/wordml" xmlns:w16se="http://schemas.microsoft.com/office/word/2015/wordml/symex" xmlns:wpg="http://schemas.microsoft.com/office/word/2010/wordprocessingGroup" xmlns:wpi="http://schemas.microsoft.com/office/word/2010/wordprocessingInk" xmlns:wne="http://schemas.microsoft.com/office/word/2006/wordml" xmlns:wps="http://schemas.microsoft.com/office/word/2010/wordprocessingShape" mc:Ignorable="w14 w15 w16se wp14">
+<w:document xmlns:wpc="http://schemas.microsoft.com/office/word/2010/wordprocessingCanvas" xmlns:mc="http://schemas.openxmlformats.org/markup-compatibility/2006" xmlns:o="urn:schemas-microsoft-com:office:office" xmlns:r="http://schemas.openxmlformats.org/officeDocument/2006/relationships" xmlns:m="http://schemas.openxmlformats.org/officeDocument/2006/math" xmlns:v="urn:schemas-microsoft-com:vml" xmlns:wp14="http://schemas.microsoft.com/office/word/2010/wordprocessingDrawing" xmlns:wp="http://schemas.openxmlformats.org/drawingml/2006/wordprocessingDrawing" xmlns:w10="urn:schemas-microsoft-com:office:word" xmlns:w="http://schemas.openxmlformats.org/wordprocessingml/2006/main" xmlns:w14="http://schemas.microsoft.com/office/word/2010/wordml" xmlns:wpg="http://schemas.microsoft.com/office/word/2010/wordprocessingGroup" xmlns:wpi="http://schemas.microsoft.com/office/word/2010/wordprocessingInk" xmlns:wne="http://schemas.microsoft.com/office/word/2006/wordml" xmlns:wps="http://schemas.microsoft.com/office/word/2010/wordprocessingShape" mc:Ignorable="w14 wp14">
   <w:body>
     <w:p>
       <w:r>
@@ -15,8 +15,6 @@
       <w:r>
         <w:t>,nombre,</w:t>
       </w:r>
-      <w:bookmarkStart w:id="0" w:name="_GoBack"/>
-      <w:bookmarkEnd w:id="0"/>
       <w:r>
         <w:t>calificacion,duracion</w:t>
       </w:r>
@@ -40,22 +38,23 @@
       <w:r>
         <w:rPr>
           <w:noProof/>
+          <w:lang w:val="es-CO" w:eastAsia="es-CO"/>
         </w:rPr>
         <mc:AlternateContent>
           <mc:Choice Requires="wps">
             <w:drawing>
-              <wp:anchor distT="0" distB="0" distL="114300" distR="114300" simplePos="0" relativeHeight="251662336" behindDoc="0" locked="0" layoutInCell="1" allowOverlap="1">
+              <wp:anchor distT="0" distB="0" distL="114300" distR="114300" simplePos="0" relativeHeight="251664384" behindDoc="0" locked="0" layoutInCell="1" allowOverlap="1" wp14:anchorId="4DF0953D" wp14:editId="219A3089">
                 <wp:simplePos x="0" y="0"/>
                 <wp:positionH relativeFrom="column">
-                  <wp:posOffset>1304925</wp:posOffset>
+                  <wp:posOffset>2009775</wp:posOffset>
                 </wp:positionH>
                 <wp:positionV relativeFrom="paragraph">
                   <wp:posOffset>161925</wp:posOffset>
                 </wp:positionV>
-                <wp:extent cx="704850" cy="0"/>
-                <wp:effectExtent l="0" t="0" r="19050" b="19050"/>
+                <wp:extent cx="695325" cy="0"/>
+                <wp:effectExtent l="0" t="0" r="9525" b="19050"/>
                 <wp:wrapNone/>
-                <wp:docPr id="4" name="Straight Connector 4"/>
+                <wp:docPr id="6" name="6 Conector recto"/>
                 <wp:cNvGraphicFramePr/>
                 <a:graphic xmlns:a="http://schemas.openxmlformats.org/drawingml/2006/main">
                   <a:graphicData uri="http://schemas.microsoft.com/office/word/2010/wordprocessingShape">
@@ -64,7 +63,7 @@
                       <wps:spPr>
                         <a:xfrm>
                           <a:off x="0" y="0"/>
-                          <a:ext cx="704850" cy="0"/>
+                          <a:ext cx="695325" cy="0"/>
                         </a:xfrm>
                         <a:prstGeom prst="line">
                           <a:avLst/>
@@ -98,7 +97,7 @@
           </mc:Choice>
           <mc:Fallback>
             <w:pict>
-              <v:line w14:anchorId="5841515D" id="Straight Connector 4" o:spid="_x0000_s1026" style="position:absolute;z-index:251662336;visibility:visible;mso-wrap-style:square;mso-wrap-distance-left:9pt;mso-wrap-distance-top:0;mso-wrap-distance-right:9pt;mso-wrap-distance-bottom:0;mso-position-horizontal:absolute;mso-position-horizontal-relative:text;mso-position-vertical:absolute;mso-position-vertical-relative:text" from="102.75pt,12.75pt" to="158.25pt,12.75pt" o:gfxdata="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" strokecolor="#00b050" strokeweight="1.5pt">
+              <v:line id="6 Conector recto" o:spid="_x0000_s1026" style="position:absolute;z-index:251664384;visibility:visible;mso-wrap-style:square;mso-wrap-distance-left:9pt;mso-wrap-distance-top:0;mso-wrap-distance-right:9pt;mso-wrap-distance-bottom:0;mso-position-horizontal:absolute;mso-position-horizontal-relative:text;mso-position-vertical:absolute;mso-position-vertical-relative:text" from="158.25pt,12.75pt" to="213pt,12.75pt" o:gfxdata="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" strokecolor="#00b050" strokeweight="1.5pt">
                 <v:stroke joinstyle="miter"/>
               </v:line>
             </w:pict>
@@ -106,15 +105,19 @@
         </mc:AlternateContent>
       </w:r>
       <w:proofErr w:type="spellStart"/>
+      <w:proofErr w:type="gramStart"/>
       <w:r>
         <w:t>Categorias</w:t>
       </w:r>
+      <w:r>
+        <w:t>Multimedia</w:t>
+      </w:r>
       <w:proofErr w:type="spellEnd"/>
       <w:r>
         <w:t>(</w:t>
       </w:r>
       <w:proofErr w:type="spellStart"/>
-      <w:proofErr w:type="gramStart"/>
+      <w:proofErr w:type="gramEnd"/>
       <w:r>
         <w:rPr>
           <w:color w:val="FF0000"/>
@@ -122,11 +125,7 @@
         <w:t>id</w:t>
       </w:r>
       <w:r>
-        <w:t>,nombre</w:t>
-      </w:r>
-      <w:proofErr w:type="gramEnd"/>
-      <w:r>
-        <w:t>,</w:t>
+        <w:t>,nombre,</w:t>
       </w:r>
       <w:r>
         <w:rPr>
@@ -146,15 +145,88 @@
         </w:tabs>
       </w:pPr>
       <w:r>
+        <w:rPr>
+          <w:noProof/>
+          <w:lang w:val="es-CO" w:eastAsia="es-CO"/>
+        </w:rPr>
+        <mc:AlternateContent>
+          <mc:Choice Requires="wps">
+            <w:drawing>
+              <wp:anchor distT="0" distB="0" distL="114300" distR="114300" simplePos="0" relativeHeight="251666432" behindDoc="0" locked="0" layoutInCell="1" allowOverlap="1">
+                <wp:simplePos x="0" y="0"/>
+                <wp:positionH relativeFrom="column">
+                  <wp:posOffset>2819400</wp:posOffset>
+                </wp:positionH>
+                <wp:positionV relativeFrom="paragraph">
+                  <wp:posOffset>152400</wp:posOffset>
+                </wp:positionV>
+                <wp:extent cx="723900" cy="19050"/>
+                <wp:effectExtent l="0" t="0" r="19050" b="19050"/>
+                <wp:wrapNone/>
+                <wp:docPr id="8" name="8 Conector recto"/>
+                <wp:cNvGraphicFramePr/>
+                <a:graphic xmlns:a="http://schemas.openxmlformats.org/drawingml/2006/main">
+                  <a:graphicData uri="http://schemas.microsoft.com/office/word/2010/wordprocessingShape">
+                    <wps:wsp>
+                      <wps:cNvCnPr/>
+                      <wps:spPr>
+                        <a:xfrm>
+                          <a:off x="0" y="0"/>
+                          <a:ext cx="723900" cy="19050"/>
+                        </a:xfrm>
+                        <a:prstGeom prst="line">
+                          <a:avLst/>
+                        </a:prstGeom>
+                        <a:ln>
+                          <a:solidFill>
+                            <a:srgbClr val="00B050"/>
+                          </a:solidFill>
+                        </a:ln>
+                      </wps:spPr>
+                      <wps:style>
+                        <a:lnRef idx="3">
+                          <a:schemeClr val="dk1"/>
+                        </a:lnRef>
+                        <a:fillRef idx="0">
+                          <a:schemeClr val="dk1"/>
+                        </a:fillRef>
+                        <a:effectRef idx="2">
+                          <a:schemeClr val="dk1"/>
+                        </a:effectRef>
+                        <a:fontRef idx="minor">
+                          <a:schemeClr val="tx1"/>
+                        </a:fontRef>
+                      </wps:style>
+                      <wps:bodyPr/>
+                    </wps:wsp>
+                  </a:graphicData>
+                </a:graphic>
+              </wp:anchor>
+            </w:drawing>
+          </mc:Choice>
+          <mc:Fallback>
+            <w:pict>
+              <v:line id="8 Conector recto" o:spid="_x0000_s1026" style="position:absolute;z-index:251666432;visibility:visible;mso-wrap-style:square;mso-wrap-distance-left:9pt;mso-wrap-distance-top:0;mso-wrap-distance-right:9pt;mso-wrap-distance-bottom:0;mso-position-horizontal:absolute;mso-position-horizontal-relative:text;mso-position-vertical:absolute;mso-position-vertical-relative:text" from="222pt,12pt" to="279pt,13.5pt" o:gfxdata="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" strokecolor="#00b050" strokeweight="1.5pt">
+                <v:stroke joinstyle="miter"/>
+              </v:line>
+            </w:pict>
+          </mc:Fallback>
+        </mc:AlternateContent>
+      </w:r>
+      <w:proofErr w:type="spellStart"/>
+      <w:proofErr w:type="gramStart"/>
+      <w:r>
         <w:t>Premios</w:t>
       </w:r>
       <w:r>
         <w:t>Multimedia</w:t>
       </w:r>
+      <w:proofErr w:type="spellEnd"/>
       <w:r>
         <w:t>(</w:t>
       </w:r>
-      <w:proofErr w:type="gramStart"/>
+      <w:proofErr w:type="spellStart"/>
+      <w:proofErr w:type="gramEnd"/>
       <w:r>
         <w:rPr>
           <w:color w:val="FF0000"/>
@@ -162,11 +234,7 @@
         <w:t>id</w:t>
       </w:r>
       <w:r>
-        <w:t>,nombre</w:t>
-      </w:r>
-      <w:proofErr w:type="gramEnd"/>
-      <w:r>
-        <w:t>,categoriaPremio,</w:t>
+        <w:t>,nombre,categoriaPremio,</w:t>
       </w:r>
       <w:r>
         <w:rPr>
@@ -175,9 +243,12 @@
         </w:rPr>
         <w:t>idMultimedia</w:t>
       </w:r>
+      <w:proofErr w:type="spellEnd"/>
       <w:r>
         <w:t>)</w:t>
       </w:r>
+      <w:bookmarkStart w:id="0" w:name="_GoBack"/>
+      <w:bookmarkEnd w:id="0"/>
     </w:p>
     <w:p>
       <w:pPr>
@@ -203,7 +274,10 @@
         <w:t>id</w:t>
       </w:r>
       <w:r>
-        <w:t>,nombre,categoria,calificacion,duracion,</w:t>
+        <w:t>,nombre,</w:t>
+      </w:r>
+      <w:r>
+        <w:t>calificacion,duracion,</w:t>
       </w:r>
       <w:r>
         <w:rPr>
@@ -233,11 +307,118 @@
       <w:r>
         <w:rPr>
           <w:noProof/>
+          <w:lang w:val="es-CO" w:eastAsia="es-CO"/>
         </w:rPr>
         <mc:AlternateContent>
           <mc:Choice Requires="wps">
             <w:drawing>
-              <wp:anchor distT="0" distB="0" distL="114300" distR="114300" simplePos="0" relativeHeight="251659264" behindDoc="0" locked="0" layoutInCell="1" allowOverlap="1">
+              <wp:anchor distT="0" distB="0" distL="114300" distR="114300" simplePos="0" relativeHeight="251663360" behindDoc="0" locked="0" layoutInCell="1" allowOverlap="1">
+                <wp:simplePos x="0" y="0"/>
+                <wp:positionH relativeFrom="column">
+                  <wp:posOffset>1666875</wp:posOffset>
+                </wp:positionH>
+                <wp:positionV relativeFrom="paragraph">
+                  <wp:posOffset>153035</wp:posOffset>
+                </wp:positionV>
+                <wp:extent cx="342900" cy="9525"/>
+                <wp:effectExtent l="0" t="0" r="19050" b="28575"/>
+                <wp:wrapNone/>
+                <wp:docPr id="5" name="5 Conector recto"/>
+                <wp:cNvGraphicFramePr/>
+                <a:graphic xmlns:a="http://schemas.openxmlformats.org/drawingml/2006/main">
+                  <a:graphicData uri="http://schemas.microsoft.com/office/word/2010/wordprocessingShape">
+                    <wps:wsp>
+                      <wps:cNvCnPr/>
+                      <wps:spPr>
+                        <a:xfrm>
+                          <a:off x="0" y="0"/>
+                          <a:ext cx="342900" cy="9525"/>
+                        </a:xfrm>
+                        <a:prstGeom prst="line">
+                          <a:avLst/>
+                        </a:prstGeom>
+                        <a:ln>
+                          <a:solidFill>
+                            <a:srgbClr val="00B050"/>
+                          </a:solidFill>
+                        </a:ln>
+                      </wps:spPr>
+                      <wps:style>
+                        <a:lnRef idx="3">
+                          <a:schemeClr val="dk1"/>
+                        </a:lnRef>
+                        <a:fillRef idx="0">
+                          <a:schemeClr val="dk1"/>
+                        </a:fillRef>
+                        <a:effectRef idx="2">
+                          <a:schemeClr val="dk1"/>
+                        </a:effectRef>
+                        <a:fontRef idx="minor">
+                          <a:schemeClr val="tx1"/>
+                        </a:fontRef>
+                      </wps:style>
+                      <wps:bodyPr/>
+                    </wps:wsp>
+                  </a:graphicData>
+                </a:graphic>
+              </wp:anchor>
+            </w:drawing>
+          </mc:Choice>
+          <mc:Fallback>
+            <w:pict>
+              <v:line id="5 Conector recto" o:spid="_x0000_s1026" style="position:absolute;z-index:251663360;visibility:visible;mso-wrap-style:square;mso-wrap-distance-left:9pt;mso-wrap-distance-top:0;mso-wrap-distance-right:9pt;mso-wrap-distance-bottom:0;mso-position-horizontal:absolute;mso-position-horizontal-relative:text;mso-position-vertical:absolute;mso-position-vertical-relative:text" from="131.25pt,12.05pt" to="158.25pt,12.8pt" o:gfxdata="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" strokecolor="#00b050" strokeweight="1.5pt">
+                <v:stroke joinstyle="miter"/>
+              </v:line>
+            </w:pict>
+          </mc:Fallback>
+        </mc:AlternateContent>
+      </w:r>
+      <w:proofErr w:type="spellStart"/>
+      <w:proofErr w:type="gramStart"/>
+      <w:r>
+        <w:t>CategoriasSeries</w:t>
+      </w:r>
+      <w:proofErr w:type="spellEnd"/>
+      <w:r>
+        <w:t>(</w:t>
+      </w:r>
+      <w:proofErr w:type="spellStart"/>
+      <w:proofErr w:type="gramEnd"/>
+      <w:r>
+        <w:rPr>
+          <w:color w:val="FF0000"/>
+        </w:rPr>
+        <w:t>id</w:t>
+      </w:r>
+      <w:r>
+        <w:t>,nombre,</w:t>
+      </w:r>
+      <w:r>
+        <w:rPr>
+          <w:color w:val="FF0000"/>
+        </w:rPr>
+        <w:t>idSerie</w:t>
+      </w:r>
+      <w:proofErr w:type="spellEnd"/>
+      <w:r>
+        <w:t>)</w:t>
+      </w:r>
+    </w:p>
+    <w:p>
+      <w:pPr>
+        <w:tabs>
+          <w:tab w:val="left" w:pos="8490"/>
+        </w:tabs>
+      </w:pPr>
+      <w:r>
+        <w:rPr>
+          <w:noProof/>
+          <w:lang w:val="es-CO" w:eastAsia="es-CO"/>
+        </w:rPr>
+        <mc:AlternateContent>
+          <mc:Choice Requires="wps">
+            <w:drawing>
+              <wp:anchor distT="0" distB="0" distL="114300" distR="114300" simplePos="0" relativeHeight="251659264" behindDoc="0" locked="0" layoutInCell="1" allowOverlap="1" wp14:anchorId="65AEBFF8" wp14:editId="7C0770F8">
                 <wp:simplePos x="0" y="0"/>
                 <wp:positionH relativeFrom="column">
                   <wp:posOffset>942974</wp:posOffset>
@@ -295,7 +476,7 @@
               </wp:anchor>
             </w:drawing>
           </mc:Choice>
-          <mc:Fallback>
+          <mc:Fallback xmlns:w16se="http://schemas.microsoft.com/office/word/2015/wordml/symex" xmlns:w15="http://schemas.microsoft.com/office/word/2012/wordml" xmlns:cx="http://schemas.microsoft.com/office/drawing/2014/chartex">
             <w:pict>
               <v:line w14:anchorId="308DA28F" id="Straight Connector 1" o:spid="_x0000_s1026" style="position:absolute;z-index:251659264;visibility:visible;mso-wrap-style:square;mso-width-percent:0;mso-height-percent:0;mso-wrap-distance-left:9pt;mso-wrap-distance-top:0;mso-wrap-distance-right:9pt;mso-wrap-distance-bottom:0;mso-position-horizontal:absolute;mso-position-horizontal-relative:text;mso-position-vertical:absolute;mso-position-vertical-relative:text;mso-width-percent:0;mso-height-percent:0;mso-width-relative:margin;mso-height-relative:margin" from="74.25pt,12.8pt" to="103.5pt,13.55pt" o:gfxdata="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" strokecolor="#00b050" strokeweight="1.5pt">
                 <v:stroke joinstyle="miter"/>
@@ -305,6 +486,7 @@
         </mc:AlternateContent>
       </w:r>
       <w:proofErr w:type="spellStart"/>
+      <w:proofErr w:type="gramStart"/>
       <w:r>
         <w:t>Temporadas</w:t>
       </w:r>
@@ -313,7 +495,7 @@
         <w:t>(</w:t>
       </w:r>
       <w:proofErr w:type="spellStart"/>
-      <w:proofErr w:type="gramStart"/>
+      <w:proofErr w:type="gramEnd"/>
       <w:r>
         <w:rPr>
           <w:color w:val="FF0000"/>
@@ -329,7 +511,6 @@
         </w:rPr>
         <w:t>idSeries</w:t>
       </w:r>
-      <w:proofErr w:type="gramEnd"/>
       <w:r>
         <w:t>,capitulos</w:t>
       </w:r>
@@ -342,6 +523,7 @@
       <w:r>
         <w:rPr>
           <w:noProof/>
+          <w:lang w:val="es-CO" w:eastAsia="es-CO"/>
         </w:rPr>
         <mc:AlternateContent>
           <mc:Choice Requires="wps">
@@ -398,7 +580,7 @@
               </wp:anchor>
             </w:drawing>
           </mc:Choice>
-          <mc:Fallback>
+          <mc:Fallback xmlns:w16se="http://schemas.microsoft.com/office/word/2015/wordml/symex" xmlns:w15="http://schemas.microsoft.com/office/word/2012/wordml" xmlns:cx="http://schemas.microsoft.com/office/drawing/2014/chartex">
             <w:pict>
               <v:line w14:anchorId="7588B628" id="Straight Connector 3" o:spid="_x0000_s1026" style="position:absolute;z-index:251661312;visibility:visible;mso-wrap-style:square;mso-wrap-distance-left:9pt;mso-wrap-distance-top:0;mso-wrap-distance-right:9pt;mso-wrap-distance-bottom:0;mso-position-horizontal:absolute;mso-position-horizontal-relative:text;mso-position-vertical:absolute;mso-position-vertical-relative:text" from="84.75pt,12.8pt" to="111pt,12.8pt" o:gfxdata="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" strokecolor="#00b050" strokeweight="1.5pt">
                 <v:stroke joinstyle="miter"/>
@@ -408,6 +590,7 @@
         </mc:AlternateContent>
       </w:r>
       <w:proofErr w:type="spellStart"/>
+      <w:proofErr w:type="gramStart"/>
       <w:r>
         <w:t>CapitulosSeries</w:t>
       </w:r>
@@ -416,7 +599,7 @@
         <w:t>(</w:t>
       </w:r>
       <w:proofErr w:type="spellStart"/>
-      <w:proofErr w:type="gramStart"/>
+      <w:proofErr w:type="gramEnd"/>
       <w:r>
         <w:rPr>
           <w:color w:val="FF0000"/>
@@ -433,7 +616,6 @@
         </w:rPr>
         <w:t>idSerie</w:t>
       </w:r>
-      <w:proofErr w:type="gramEnd"/>
       <w:r>
         <w:t>,nombre,duracion,descripcion</w:t>
       </w:r>
@@ -448,6 +630,7 @@
           <w:tab w:val="left" w:pos="8490"/>
         </w:tabs>
       </w:pPr>
+      <w:proofErr w:type="gramStart"/>
       <w:r>
         <w:t>Documental</w:t>
       </w:r>
@@ -457,40 +640,146 @@
       <w:r>
         <w:t>(</w:t>
       </w:r>
+      <w:proofErr w:type="gramEnd"/>
+      <w:r>
+        <w:rPr>
+          <w:color w:val="FF0000"/>
+        </w:rPr>
+        <w:t>id</w:t>
+      </w:r>
+      <w:r>
+        <w:t>,nombre,</w:t>
+      </w:r>
+      <w:r>
+        <w:t>calificacion,duracion,</w:t>
+      </w:r>
+      <w:r>
+        <w:rPr>
+          <w:color w:val="00B050"/>
+        </w:rPr>
+        <w:t>idDirector</w:t>
+      </w:r>
+      <w:r>
+        <w:t>,sinopsis</w:t>
+      </w:r>
+      <w:r>
+        <w:t>,</w:t>
+      </w:r>
+      <w:r>
+        <w:t>numeroCapitulos)</w:t>
+      </w:r>
+    </w:p>
+    <w:p>
+      <w:pPr>
+        <w:tabs>
+          <w:tab w:val="left" w:pos="8490"/>
+        </w:tabs>
+      </w:pPr>
+      <w:r>
+        <w:rPr>
+          <w:noProof/>
+          <w:lang w:val="es-CO" w:eastAsia="es-CO"/>
+        </w:rPr>
+        <mc:AlternateContent>
+          <mc:Choice Requires="wps">
+            <w:drawing>
+              <wp:anchor distT="0" distB="0" distL="114300" distR="114300" simplePos="0" relativeHeight="251665408" behindDoc="0" locked="0" layoutInCell="1" allowOverlap="1">
+                <wp:simplePos x="0" y="0"/>
+                <wp:positionH relativeFrom="column">
+                  <wp:posOffset>2143125</wp:posOffset>
+                </wp:positionH>
+                <wp:positionV relativeFrom="paragraph">
+                  <wp:posOffset>162560</wp:posOffset>
+                </wp:positionV>
+                <wp:extent cx="752475" cy="9525"/>
+                <wp:effectExtent l="0" t="0" r="28575" b="28575"/>
+                <wp:wrapNone/>
+                <wp:docPr id="7" name="7 Conector recto"/>
+                <wp:cNvGraphicFramePr/>
+                <a:graphic xmlns:a="http://schemas.openxmlformats.org/drawingml/2006/main">
+                  <a:graphicData uri="http://schemas.microsoft.com/office/word/2010/wordprocessingShape">
+                    <wps:wsp>
+                      <wps:cNvCnPr/>
+                      <wps:spPr>
+                        <a:xfrm>
+                          <a:off x="0" y="0"/>
+                          <a:ext cx="752475" cy="9525"/>
+                        </a:xfrm>
+                        <a:prstGeom prst="line">
+                          <a:avLst/>
+                        </a:prstGeom>
+                        <a:ln>
+                          <a:solidFill>
+                            <a:srgbClr val="00B050"/>
+                          </a:solidFill>
+                        </a:ln>
+                      </wps:spPr>
+                      <wps:style>
+                        <a:lnRef idx="3">
+                          <a:schemeClr val="dk1"/>
+                        </a:lnRef>
+                        <a:fillRef idx="0">
+                          <a:schemeClr val="dk1"/>
+                        </a:fillRef>
+                        <a:effectRef idx="2">
+                          <a:schemeClr val="dk1"/>
+                        </a:effectRef>
+                        <a:fontRef idx="minor">
+                          <a:schemeClr val="tx1"/>
+                        </a:fontRef>
+                      </wps:style>
+                      <wps:bodyPr/>
+                    </wps:wsp>
+                  </a:graphicData>
+                </a:graphic>
+              </wp:anchor>
+            </w:drawing>
+          </mc:Choice>
+          <mc:Fallback>
+            <w:pict>
+              <v:line id="7 Conector recto" o:spid="_x0000_s1026" style="position:absolute;z-index:251665408;visibility:visible;mso-wrap-style:square;mso-wrap-distance-left:9pt;mso-wrap-distance-top:0;mso-wrap-distance-right:9pt;mso-wrap-distance-bottom:0;mso-position-horizontal:absolute;mso-position-horizontal-relative:text;mso-position-vertical:absolute;mso-position-vertical-relative:text" from="168.75pt,12.8pt" to="228pt,13.55pt" o:gfxdata="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" strokecolor="#00b050" strokeweight="1.5pt">
+                <v:stroke joinstyle="miter"/>
+              </v:line>
+            </w:pict>
+          </mc:Fallback>
+        </mc:AlternateContent>
+      </w:r>
+      <w:proofErr w:type="spellStart"/>
       <w:proofErr w:type="gramStart"/>
       <w:r>
+        <w:t>CategoriasDocumentales</w:t>
+      </w:r>
+      <w:proofErr w:type="spellEnd"/>
+      <w:r>
+        <w:t>(</w:t>
+      </w:r>
+      <w:proofErr w:type="spellStart"/>
+      <w:proofErr w:type="gramEnd"/>
+      <w:r>
         <w:rPr>
           <w:color w:val="FF0000"/>
         </w:rPr>
         <w:t>id</w:t>
       </w:r>
       <w:r>
-        <w:t>,nombre</w:t>
-      </w:r>
-      <w:proofErr w:type="gramEnd"/>
-      <w:r>
-        <w:t>,categoria,calificacion,duracion,</w:t>
-      </w:r>
-      <w:r>
-        <w:rPr>
-          <w:color w:val="00B050"/>
-        </w:rPr>
-        <w:t>idDirector</w:t>
-      </w:r>
-      <w:r>
-        <w:t>,sinopsis</w:t>
-      </w:r>
-      <w:r>
-        <w:t>,</w:t>
-      </w:r>
-      <w:r>
-        <w:t>numeroCapitulos)</w:t>
+        <w:t>,nombre,</w:t>
+      </w:r>
+      <w:r>
+        <w:rPr>
+          <w:color w:val="FF0000"/>
+        </w:rPr>
+        <w:t>idDocumental</w:t>
+      </w:r>
+      <w:proofErr w:type="spellEnd"/>
+      <w:r>
+        <w:t>)</w:t>
       </w:r>
     </w:p>
     <w:p>
       <w:r>
         <w:rPr>
           <w:noProof/>
+          <w:lang w:val="es-CO" w:eastAsia="es-CO"/>
         </w:rPr>
         <mc:AlternateContent>
           <mc:Choice Requires="wps">
@@ -547,7 +836,7 @@
               </wp:anchor>
             </w:drawing>
           </mc:Choice>
-          <mc:Fallback>
+          <mc:Fallback xmlns:w16se="http://schemas.microsoft.com/office/word/2015/wordml/symex" xmlns:w15="http://schemas.microsoft.com/office/word/2012/wordml" xmlns:cx="http://schemas.microsoft.com/office/drawing/2014/chartex">
             <w:pict>
               <v:line w14:anchorId="18E66AAE" id="Straight Connector 2" o:spid="_x0000_s1026" style="position:absolute;z-index:251660288;visibility:visible;mso-wrap-style:square;mso-wrap-distance-left:9pt;mso-wrap-distance-top:0;mso-wrap-distance-right:9pt;mso-wrap-distance-bottom:0;mso-position-horizontal:absolute;mso-position-horizontal-relative:text;mso-position-vertical:absolute;mso-position-vertical-relative:text" from="122.25pt,12.8pt" to="182.25pt,12.8pt" o:gfxdata="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" strokecolor="#00b050" strokeweight="1.5pt">
                 <v:stroke joinstyle="miter"/>
@@ -556,6 +845,7 @@
           </mc:Fallback>
         </mc:AlternateContent>
       </w:r>
+      <w:proofErr w:type="gramStart"/>
       <w:r>
         <w:t>Capitulo</w:t>
       </w:r>
@@ -568,57 +858,53 @@
       <w:r>
         <w:t>(</w:t>
       </w:r>
+      <w:proofErr w:type="gramEnd"/>
+      <w:r>
+        <w:rPr>
+          <w:color w:val="FF0000"/>
+        </w:rPr>
+        <w:t>id</w:t>
+      </w:r>
+      <w:r>
+        <w:t>,</w:t>
+      </w:r>
+      <w:r>
+        <w:rPr>
+          <w:color w:val="FF0000"/>
+          <w:u w:val="thick" w:color="00B050"/>
+        </w:rPr>
+        <w:t>idDocumental</w:t>
+      </w:r>
+      <w:r>
+        <w:t>,</w:t>
+      </w:r>
+      <w:r>
+        <w:t>nombre,duracion,descripcion</w:t>
+      </w:r>
+      <w:r>
+        <w:t>)</w:t>
+      </w:r>
+    </w:p>
+    <w:p>
       <w:proofErr w:type="gramStart"/>
       <w:r>
+        <w:t>Director</w:t>
+      </w:r>
+      <w:r>
+        <w:t>es</w:t>
+      </w:r>
+      <w:r>
+        <w:t>(</w:t>
+      </w:r>
+      <w:proofErr w:type="gramEnd"/>
+      <w:r>
         <w:rPr>
           <w:color w:val="FF0000"/>
         </w:rPr>
         <w:t>id</w:t>
       </w:r>
       <w:r>
-        <w:t>,</w:t>
-      </w:r>
-      <w:r>
-        <w:rPr>
-          <w:color w:val="FF0000"/>
-          <w:u w:val="thick" w:color="00B050"/>
-        </w:rPr>
-        <w:t>idDocumental</w:t>
-      </w:r>
-      <w:proofErr w:type="gramEnd"/>
-      <w:r>
-        <w:t>,</w:t>
-      </w:r>
-      <w:r>
-        <w:t>nombre,duracion,descripcion</w:t>
-      </w:r>
-      <w:r>
-        <w:t>)</w:t>
-      </w:r>
-    </w:p>
-    <w:p>
-      <w:r>
-        <w:t>Director</w:t>
-      </w:r>
-      <w:r>
-        <w:t>es</w:t>
-      </w:r>
-      <w:r>
-        <w:t>(</w:t>
-      </w:r>
-      <w:proofErr w:type="gramStart"/>
-      <w:r>
-        <w:rPr>
-          <w:color w:val="FF0000"/>
-        </w:rPr>
-        <w:t>id</w:t>
-      </w:r>
-      <w:r>
-        <w:t>,nombre</w:t>
-      </w:r>
-      <w:proofErr w:type="gramEnd"/>
-      <w:r>
-        <w:t>,apellido,calificacion)</w:t>
+        <w:t>,nombre,apellido,calificacion)</w:t>
       </w:r>
     </w:p>
     <w:p>
@@ -893,7 +1179,7 @@
 </file>
 
 <file path=word/styles.xml><?xml version="1.0" encoding="utf-8"?>
-<w:styles xmlns:mc="http://schemas.openxmlformats.org/markup-compatibility/2006" xmlns:r="http://schemas.openxmlformats.org/officeDocument/2006/relationships" xmlns:w="http://schemas.openxmlformats.org/wordprocessingml/2006/main" xmlns:w14="http://schemas.microsoft.com/office/word/2010/wordml" xmlns:w15="http://schemas.microsoft.com/office/word/2012/wordml" xmlns:w16se="http://schemas.microsoft.com/office/word/2015/wordml/symex" mc:Ignorable="w14 w15 w16se">
+<w:styles xmlns:mc="http://schemas.openxmlformats.org/markup-compatibility/2006" xmlns:r="http://schemas.openxmlformats.org/officeDocument/2006/relationships" xmlns:w="http://schemas.openxmlformats.org/wordprocessingml/2006/main" xmlns:w14="http://schemas.microsoft.com/office/word/2010/wordml" mc:Ignorable="w14">
   <w:docDefaults>
     <w:rPrDefault>
       <w:rPr>
@@ -909,390 +1195,156 @@
       </w:pPr>
     </w:pPrDefault>
   </w:docDefaults>
-  <w:latentStyles w:defLockedState="0" w:defUIPriority="99" w:defSemiHidden="0" w:defUnhideWhenUsed="0" w:defQFormat="0" w:count="371">
-    <w:lsdException w:name="Normal" w:uiPriority="0" w:qFormat="1"/>
-    <w:lsdException w:name="heading 1" w:uiPriority="9" w:qFormat="1"/>
-    <w:lsdException w:name="heading 2" w:semiHidden="1" w:uiPriority="9" w:unhideWhenUsed="1" w:qFormat="1"/>
-    <w:lsdException w:name="heading 3" w:semiHidden="1" w:uiPriority="9" w:unhideWhenUsed="1" w:qFormat="1"/>
-    <w:lsdException w:name="heading 4" w:semiHidden="1" w:uiPriority="9" w:unhideWhenUsed="1" w:qFormat="1"/>
-    <w:lsdException w:name="heading 5" w:semiHidden="1" w:uiPriority="9" w:unhideWhenUsed="1" w:qFormat="1"/>
-    <w:lsdException w:name="heading 6" w:semiHidden="1" w:uiPriority="9" w:unhideWhenUsed="1" w:qFormat="1"/>
-    <w:lsdException w:name="heading 7" w:semiHidden="1" w:uiPriority="9" w:unhideWhenUsed="1" w:qFormat="1"/>
-    <w:lsdException w:name="heading 8" w:semiHidden="1" w:uiPriority="9" w:unhideWhenUsed="1" w:qFormat="1"/>
-    <w:lsdException w:name="heading 9" w:semiHidden="1" w:uiPriority="9" w:unhideWhenUsed="1" w:qFormat="1"/>
-    <w:lsdException w:name="index 1" w:semiHidden="1" w:unhideWhenUsed="1"/>
-    <w:lsdException w:name="index 2" w:semiHidden="1" w:unhideWhenUsed="1"/>
-    <w:lsdException w:name="index 3" w:semiHidden="1" w:unhideWhenUsed="1"/>
-    <w:lsdException w:name="index 4" w:semiHidden="1" w:unhideWhenUsed="1"/>
-    <w:lsdException w:name="index 5" w:semiHidden="1" w:unhideWhenUsed="1"/>
-    <w:lsdException w:name="index 6" w:semiHidden="1" w:unhideWhenUsed="1"/>
-    <w:lsdException w:name="index 7" w:semiHidden="1" w:unhideWhenUsed="1"/>
-    <w:lsdException w:name="index 8" w:semiHidden="1" w:unhideWhenUsed="1"/>
-    <w:lsdException w:name="index 9" w:semiHidden="1" w:unhideWhenUsed="1"/>
-    <w:lsdException w:name="toc 1" w:semiHidden="1" w:uiPriority="39" w:unhideWhenUsed="1"/>
-    <w:lsdException w:name="toc 2" w:semiHidden="1" w:uiPriority="39" w:unhideWhenUsed="1"/>
-    <w:lsdException w:name="toc 3" w:semiHidden="1" w:uiPriority="39" w:unhideWhenUsed="1"/>
-    <w:lsdException w:name="toc 4" w:semiHidden="1" w:uiPriority="39" w:unhideWhenUsed="1"/>
-    <w:lsdException w:name="toc 5" w:semiHidden="1" w:uiPriority="39" w:unhideWhenUsed="1"/>
-    <w:lsdException w:name="toc 6" w:semiHidden="1" w:uiPriority="39" w:unhideWhenUsed="1"/>
-    <w:lsdException w:name="toc 7" w:semiHidden="1" w:uiPriority="39" w:unhideWhenUsed="1"/>
-    <w:lsdException w:name="toc 8" w:semiHidden="1" w:uiPriority="39" w:unhideWhenUsed="1"/>
-    <w:lsdException w:name="toc 9" w:semiHidden="1" w:uiPriority="39" w:unhideWhenUsed="1"/>
-    <w:lsdException w:name="Normal Indent" w:semiHidden="1" w:unhideWhenUsed="1"/>
-    <w:lsdException w:name="footnote text" w:semiHidden="1" w:unhideWhenUsed="1"/>
-    <w:lsdException w:name="annotation text" w:semiHidden="1" w:unhideWhenUsed="1"/>
-    <w:lsdException w:name="header" w:semiHidden="1" w:unhideWhenUsed="1"/>
-    <w:lsdException w:name="footer" w:semiHidden="1" w:unhideWhenUsed="1"/>
-    <w:lsdException w:name="index heading" w:semiHidden="1" w:unhideWhenUsed="1"/>
-    <w:lsdException w:name="caption" w:semiHidden="1" w:uiPriority="35" w:unhideWhenUsed="1" w:qFormat="1"/>
-    <w:lsdException w:name="table of figures" w:semiHidden="1" w:unhideWhenUsed="1"/>
-    <w:lsdException w:name="envelope address" w:semiHidden="1" w:unhideWhenUsed="1"/>
-    <w:lsdException w:name="envelope return" w:semiHidden="1" w:unhideWhenUsed="1"/>
-    <w:lsdException w:name="footnote reference" w:semiHidden="1" w:unhideWhenUsed="1"/>
-    <w:lsdException w:name="annotation reference" w:semiHidden="1" w:unhideWhenUsed="1"/>
-    <w:lsdException w:name="line number" w:semiHidden="1" w:unhideWhenUsed="1"/>
-    <w:lsdException w:name="page number" w:semiHidden="1" w:unhideWhenUsed="1"/>
-    <w:lsdException w:name="endnote reference" w:semiHidden="1" w:unhideWhenUsed="1"/>
-    <w:lsdException w:name="endnote text" w:semiHidden="1" w:unhideWhenUsed="1"/>
-    <w:lsdException w:name="table of authorities" w:semiHidden="1" w:unhideWhenUsed="1"/>
-    <w:lsdException w:name="macro" w:semiHidden="1" w:unhideWhenUsed="1"/>
-    <w:lsdException w:name="toa heading" w:semiHidden="1" w:unhideWhenUsed="1"/>
-    <w:lsdException w:name="List" w:semiHidden="1" w:unhideWhenUsed="1"/>
-    <w:lsdException w:name="List Bullet" w:semiHidden="1" w:unhideWhenUsed="1"/>
-    <w:lsdException w:name="List Number" w:semiHidden="1" w:unhideWhenUsed="1"/>
-    <w:lsdException w:name="List 2" w:semiHidden="1" w:unhideWhenUsed="1"/>
-    <w:lsdException w:name="List 3" w:semiHidden="1" w:unhideWhenUsed="1"/>
-    <w:lsdException w:name="List 4" w:semiHidden="1" w:unhideWhenUsed="1"/>
-    <w:lsdException w:name="List 5" w:semiHidden="1" w:unhideWhenUsed="1"/>
-    <w:lsdException w:name="List Bullet 2" w:semiHidden="1" w:unhideWhenUsed="1"/>
-    <w:lsdException w:name="List Bullet 3" w:semiHidden="1" w:unhideWhenUsed="1"/>
-    <w:lsdException w:name="List Bullet 4" w:semiHidden="1" w:unhideWhenUsed="1"/>
-    <w:lsdException w:name="List Bullet 5" w:semiHidden="1" w:unhideWhenUsed="1"/>
-    <w:lsdException w:name="List Number 2" w:semiHidden="1" w:unhideWhenUsed="1"/>
-    <w:lsdException w:name="List Number 3" w:semiHidden="1" w:unhideWhenUsed="1"/>
-    <w:lsdException w:name="List Number 4" w:semiHidden="1" w:unhideWhenUsed="1"/>
-    <w:lsdException w:name="List Number 5" w:semiHidden="1" w:unhideWhenUsed="1"/>
-    <w:lsdException w:name="Title" w:uiPriority="10" w:qFormat="1"/>
-    <w:lsdException w:name="Closing" w:semiHidden="1" w:unhideWhenUsed="1"/>
-    <w:lsdException w:name="Signature" w:semiHidden="1" w:unhideWhenUsed="1"/>
-    <w:lsdException w:name="Default Paragraph Font" w:semiHidden="1" w:uiPriority="1" w:unhideWhenUsed="1"/>
-    <w:lsdException w:name="Body Text" w:semiHidden="1" w:unhideWhenUsed="1"/>
-    <w:lsdException w:name="Body Text Indent" w:semiHidden="1" w:unhideWhenUsed="1"/>
-    <w:lsdException w:name="List Continue" w:semiHidden="1" w:unhideWhenUsed="1"/>
-    <w:lsdException w:name="List Continue 2" w:semiHidden="1" w:unhideWhenUsed="1"/>
-    <w:lsdException w:name="List Continue 3" w:semiHidden="1" w:unhideWhenUsed="1"/>
-    <w:lsdException w:name="List Continue 4" w:semiHidden="1" w:unhideWhenUsed="1"/>
-    <w:lsdException w:name="List Continue 5" w:semiHidden="1" w:unhideWhenUsed="1"/>
-    <w:lsdException w:name="Message Header" w:semiHidden="1" w:unhideWhenUsed="1"/>
-    <w:lsdException w:name="Subtitle" w:uiPriority="11" w:qFormat="1"/>
-    <w:lsdException w:name="Salutation" w:semiHidden="1" w:unhideWhenUsed="1"/>
-    <w:lsdException w:name="Date" w:semiHidden="1" w:unhideWhenUsed="1"/>
-    <w:lsdException w:name="Body Text First Indent" w:semiHidden="1" w:unhideWhenUsed="1"/>
-    <w:lsdException w:name="Body Text First Indent 2" w:semiHidden="1" w:unhideWhenUsed="1"/>
-    <w:lsdException w:name="Note Heading" w:semiHidden="1" w:unhideWhenUsed="1"/>
-    <w:lsdException w:name="Body Text 2" w:semiHidden="1" w:unhideWhenUsed="1"/>
-    <w:lsdException w:name="Body Text 3" w:semiHidden="1" w:unhideWhenUsed="1"/>
-    <w:lsdException w:name="Body Text Indent 2" w:semiHidden="1" w:unhideWhenUsed="1"/>
-    <w:lsdException w:name="Body Text Indent 3" w:semiHidden="1" w:unhideWhenUsed="1"/>
-    <w:lsdException w:name="Block Text" w:semiHidden="1" w:unhideWhenUsed="1"/>
-    <w:lsdException w:name="Hyperlink" w:semiHidden="1" w:unhideWhenUsed="1"/>
-    <w:lsdException w:name="FollowedHyperlink" w:semiHidden="1" w:unhideWhenUsed="1"/>
-    <w:lsdException w:name="Strong" w:uiPriority="22" w:qFormat="1"/>
-    <w:lsdException w:name="Emphasis" w:uiPriority="20" w:qFormat="1"/>
-    <w:lsdException w:name="Document Map" w:semiHidden="1" w:unhideWhenUsed="1"/>
-    <w:lsdException w:name="Plain Text" w:semiHidden="1" w:unhideWhenUsed="1"/>
-    <w:lsdException w:name="E-mail Signature" w:semiHidden="1" w:unhideWhenUsed="1"/>
-    <w:lsdException w:name="HTML Top of Form" w:semiHidden="1" w:unhideWhenUsed="1"/>
-    <w:lsdException w:name="HTML Bottom of Form" w:semiHidden="1" w:unhideWhenUsed="1"/>
-    <w:lsdException w:name="Normal (Web)" w:semiHidden="1" w:unhideWhenUsed="1"/>
-    <w:lsdException w:name="HTML Acronym" w:semiHidden="1" w:unhideWhenUsed="1"/>
-    <w:lsdException w:name="HTML Address" w:semiHidden="1" w:unhideWhenUsed="1"/>
-    <w:lsdException w:name="HTML Cite" w:semiHidden="1" w:unhideWhenUsed="1"/>
-    <w:lsdException w:name="HTML Code" w:semiHidden="1" w:unhideWhenUsed="1"/>
-    <w:lsdException w:name="HTML Definition" w:semiHidden="1" w:unhideWhenUsed="1"/>
-    <w:lsdException w:name="HTML Keyboard" w:semiHidden="1" w:unhideWhenUsed="1"/>
-    <w:lsdException w:name="HTML Preformatted" w:semiHidden="1" w:unhideWhenUsed="1"/>
-    <w:lsdException w:name="HTML Sample" w:semiHidden="1" w:unhideWhenUsed="1"/>
-    <w:lsdException w:name="HTML Typewriter" w:semiHidden="1" w:unhideWhenUsed="1"/>
-    <w:lsdException w:name="HTML Variable" w:semiHidden="1" w:unhideWhenUsed="1"/>
-    <w:lsdException w:name="Normal Table" w:semiHidden="1" w:unhideWhenUsed="1"/>
-    <w:lsdException w:name="annotation subject" w:semiHidden="1" w:unhideWhenUsed="1"/>
-    <w:lsdException w:name="No List" w:semiHidden="1" w:unhideWhenUsed="1"/>
-    <w:lsdException w:name="Outline List 1" w:semiHidden="1" w:unhideWhenUsed="1"/>
-    <w:lsdException w:name="Outline List 2" w:semiHidden="1" w:unhideWhenUsed="1"/>
-    <w:lsdException w:name="Outline List 3" w:semiHidden="1" w:unhideWhenUsed="1"/>
-    <w:lsdException w:name="Table Simple 1" w:semiHidden="1" w:unhideWhenUsed="1"/>
-    <w:lsdException w:name="Table Simple 2" w:semiHidden="1" w:unhideWhenUsed="1"/>
-    <w:lsdException w:name="Table Simple 3" w:semiHidden="1" w:unhideWhenUsed="1"/>
-    <w:lsdException w:name="Table Classic 1" w:semiHidden="1" w:unhideWhenUsed="1"/>
-    <w:lsdException w:name="Table Classic 2" w:semiHidden="1" w:unhideWhenUsed="1"/>
-    <w:lsdException w:name="Table Classic 3" w:semiHidden="1" w:unhideWhenUsed="1"/>
-    <w:lsdException w:name="Table Classic 4" w:semiHidden="1" w:unhideWhenUsed="1"/>
-    <w:lsdException w:name="Table Colorful 1" w:semiHidden="1" w:unhideWhenUsed="1"/>
-    <w:lsdException w:name="Table Colorful 2" w:semiHidden="1" w:unhideWhenUsed="1"/>
-    <w:lsdException w:name="Table Colorful 3" w:semiHidden="1" w:unhideWhenUsed="1"/>
-    <w:lsdException w:name="Table Columns 1" w:semiHidden="1" w:unhideWhenUsed="1"/>
-    <w:lsdException w:name="Table Columns 2" w:semiHidden="1" w:unhideWhenUsed="1"/>
-    <w:lsdException w:name="Table Columns 3" w:semiHidden="1" w:unhideWhenUsed="1"/>
-    <w:lsdException w:name="Table Columns 4" w:semiHidden="1" w:unhideWhenUsed="1"/>
-    <w:lsdException w:name="Table Columns 5" w:semiHidden="1" w:unhideWhenUsed="1"/>
-    <w:lsdException w:name="Table Grid 1" w:semiHidden="1" w:unhideWhenUsed="1"/>
-    <w:lsdException w:name="Table Grid 2" w:semiHidden="1" w:unhideWhenUsed="1"/>
-    <w:lsdException w:name="Table Grid 3" w:semiHidden="1" w:unhideWhenUsed="1"/>
-    <w:lsdException w:name="Table Grid 4" w:semiHidden="1" w:unhideWhenUsed="1"/>
-    <w:lsdException w:name="Table Grid 5" w:semiHidden="1" w:unhideWhenUsed="1"/>
-    <w:lsdException w:name="Table Grid 6" w:semiHidden="1" w:unhideWhenUsed="1"/>
-    <w:lsdException w:name="Table Grid 7" w:semiHidden="1" w:unhideWhenUsed="1"/>
-    <w:lsdException w:name="Table Grid 8" w:semiHidden="1" w:unhideWhenUsed="1"/>
-    <w:lsdException w:name="Table List 1" w:semiHidden="1" w:unhideWhenUsed="1"/>
-    <w:lsdException w:name="Table List 2" w:semiHidden="1" w:unhideWhenUsed="1"/>
-    <w:lsdException w:name="Table List 3" w:semiHidden="1" w:unhideWhenUsed="1"/>
-    <w:lsdException w:name="Table List 4" w:semiHidden="1" w:unhideWhenUsed="1"/>
-    <w:lsdException w:name="Table List 5" w:semiHidden="1" w:unhideWhenUsed="1"/>
-    <w:lsdException w:name="Table List 6" w:semiHidden="1" w:unhideWhenUsed="1"/>
-    <w:lsdException w:name="Table List 7" w:semiHidden="1" w:unhideWhenUsed="1"/>
-    <w:lsdException w:name="Table List 8" w:semiHidden="1" w:unhideWhenUsed="1"/>
-    <w:lsdException w:name="Table 3D effects 1" w:semiHidden="1" w:unhideWhenUsed="1"/>
-    <w:lsdException w:name="Table 3D effects 2" w:semiHidden="1" w:unhideWhenUsed="1"/>
-    <w:lsdException w:name="Table 3D effects 3" w:semiHidden="1" w:unhideWhenUsed="1"/>
-    <w:lsdException w:name="Table Contemporary" w:semiHidden="1" w:unhideWhenUsed="1"/>
-    <w:lsdException w:name="Table Elegant" w:semiHidden="1" w:unhideWhenUsed="1"/>
-    <w:lsdException w:name="Table Professional" w:semiHidden="1" w:unhideWhenUsed="1"/>
-    <w:lsdException w:name="Table Subtle 1" w:semiHidden="1" w:unhideWhenUsed="1"/>
-    <w:lsdException w:name="Table Subtle 2" w:semiHidden="1" w:unhideWhenUsed="1"/>
-    <w:lsdException w:name="Table Web 1" w:semiHidden="1" w:unhideWhenUsed="1"/>
-    <w:lsdException w:name="Table Web 2" w:semiHidden="1" w:unhideWhenUsed="1"/>
-    <w:lsdException w:name="Table Web 3" w:semiHidden="1" w:unhideWhenUsed="1"/>
-    <w:lsdException w:name="Balloon Text" w:semiHidden="1" w:unhideWhenUsed="1"/>
-    <w:lsdException w:name="Table Grid" w:uiPriority="39"/>
-    <w:lsdException w:name="Table Theme" w:semiHidden="1" w:unhideWhenUsed="1"/>
-    <w:lsdException w:name="Placeholder Text" w:semiHidden="1"/>
-    <w:lsdException w:name="No Spacing" w:uiPriority="1" w:qFormat="1"/>
-    <w:lsdException w:name="Light Shading" w:uiPriority="60"/>
-    <w:lsdException w:name="Light List" w:uiPriority="61"/>
-    <w:lsdException w:name="Light Grid" w:uiPriority="62"/>
-    <w:lsdException w:name="Medium Shading 1" w:uiPriority="63"/>
-    <w:lsdException w:name="Medium Shading 2" w:uiPriority="64"/>
-    <w:lsdException w:name="Medium List 1" w:uiPriority="65"/>
-    <w:lsdException w:name="Medium List 2" w:uiPriority="66"/>
-    <w:lsdException w:name="Medium Grid 1" w:uiPriority="67"/>
-    <w:lsdException w:name="Medium Grid 2" w:uiPriority="68"/>
-    <w:lsdException w:name="Medium Grid 3" w:uiPriority="69"/>
-    <w:lsdException w:name="Dark List" w:uiPriority="70"/>
-    <w:lsdException w:name="Colorful Shading" w:uiPriority="71"/>
-    <w:lsdException w:name="Colorful List" w:uiPriority="72"/>
-    <w:lsdException w:name="Colorful Grid" w:uiPriority="73"/>
-    <w:lsdException w:name="Light Shading Accent 1" w:uiPriority="60"/>
-    <w:lsdException w:name="Light List Accent 1" w:uiPriority="61"/>
-    <w:lsdException w:name="Light Grid Accent 1" w:uiPriority="62"/>
-    <w:lsdException w:name="Medium Shading 1 Accent 1" w:uiPriority="63"/>
-    <w:lsdException w:name="Medium Shading 2 Accent 1" w:uiPriority="64"/>
-    <w:lsdException w:name="Medium List 1 Accent 1" w:uiPriority="65"/>
-    <w:lsdException w:name="Revision" w:semiHidden="1"/>
-    <w:lsdException w:name="List Paragraph" w:uiPriority="34" w:qFormat="1"/>
-    <w:lsdException w:name="Quote" w:uiPriority="29" w:qFormat="1"/>
-    <w:lsdException w:name="Intense Quote" w:uiPriority="30" w:qFormat="1"/>
-    <w:lsdException w:name="Medium List 2 Accent 1" w:uiPriority="66"/>
-    <w:lsdException w:name="Medium Grid 1 Accent 1" w:uiPriority="67"/>
-    <w:lsdException w:name="Medium Grid 2 Accent 1" w:uiPriority="68"/>
-    <w:lsdException w:name="Medium Grid 3 Accent 1" w:uiPriority="69"/>
-    <w:lsdException w:name="Dark List Accent 1" w:uiPriority="70"/>
-    <w:lsdException w:name="Colorful Shading Accent 1" w:uiPriority="71"/>
-    <w:lsdException w:name="Colorful List Accent 1" w:uiPriority="72"/>
-    <w:lsdException w:name="Colorful Grid Accent 1" w:uiPriority="73"/>
-    <w:lsdException w:name="Light Shading Accent 2" w:uiPriority="60"/>
-    <w:lsdException w:name="Light List Accent 2" w:uiPriority="61"/>
-    <w:lsdException w:name="Light Grid Accent 2" w:uiPriority="62"/>
-    <w:lsdException w:name="Medium Shading 1 Accent 2" w:uiPriority="63"/>
-    <w:lsdException w:name="Medium Shading 2 Accent 2" w:uiPriority="64"/>
-    <w:lsdException w:name="Medium List 1 Accent 2" w:uiPriority="65"/>
-    <w:lsdException w:name="Medium List 2 Accent 2" w:uiPriority="66"/>
-    <w:lsdException w:name="Medium Grid 1 Accent 2" w:uiPriority="67"/>
-    <w:lsdException w:name="Medium Grid 2 Accent 2" w:uiPriority="68"/>
-    <w:lsdException w:name="Medium Grid 3 Accent 2" w:uiPriority="69"/>
-    <w:lsdException w:name="Dark List Accent 2" w:uiPriority="70"/>
-    <w:lsdException w:name="Colorful Shading Accent 2" w:uiPriority="71"/>
-    <w:lsdException w:name="Colorful List Accent 2" w:uiPriority="72"/>
-    <w:lsdException w:name="Colorful Grid Accent 2" w:uiPriority="73"/>
-    <w:lsdException w:name="Light Shading Accent 3" w:uiPriority="60"/>
-    <w:lsdException w:name="Light List Accent 3" w:uiPriority="61"/>
-    <w:lsdException w:name="Light Grid Accent 3" w:uiPriority="62"/>
-    <w:lsdException w:name="Medium Shading 1 Accent 3" w:uiPriority="63"/>
-    <w:lsdException w:name="Medium Shading 2 Accent 3" w:uiPriority="64"/>
-    <w:lsdException w:name="Medium List 1 Accent 3" w:uiPriority="65"/>
-    <w:lsdException w:name="Medium List 2 Accent 3" w:uiPriority="66"/>
-    <w:lsdException w:name="Medium Grid 1 Accent 3" w:uiPriority="67"/>
-    <w:lsdException w:name="Medium Grid 2 Accent 3" w:uiPriority="68"/>
-    <w:lsdException w:name="Medium Grid 3 Accent 3" w:uiPriority="69"/>
-    <w:lsdException w:name="Dark List Accent 3" w:uiPriority="70"/>
-    <w:lsdException w:name="Colorful Shading Accent 3" w:uiPriority="71"/>
-    <w:lsdException w:name="Colorful List Accent 3" w:uiPriority="72"/>
-    <w:lsdException w:name="Colorful Grid Accent 3" w:uiPriority="73"/>
-    <w:lsdException w:name="Light Shading Accent 4" w:uiPriority="60"/>
-    <w:lsdException w:name="Light List Accent 4" w:uiPriority="61"/>
-    <w:lsdException w:name="Light Grid Accent 4" w:uiPriority="62"/>
-    <w:lsdException w:name="Medium Shading 1 Accent 4" w:uiPriority="63"/>
-    <w:lsdException w:name="Medium Shading 2 Accent 4" w:uiPriority="64"/>
-    <w:lsdException w:name="Medium List 1 Accent 4" w:uiPriority="65"/>
-    <w:lsdException w:name="Medium List 2 Accent 4" w:uiPriority="66"/>
-    <w:lsdException w:name="Medium Grid 1 Accent 4" w:uiPriority="67"/>
-    <w:lsdException w:name="Medium Grid 2 Accent 4" w:uiPriority="68"/>
-    <w:lsdException w:name="Medium Grid 3 Accent 4" w:uiPriority="69"/>
-    <w:lsdException w:name="Dark List Accent 4" w:uiPriority="70"/>
-    <w:lsdException w:name="Colorful Shading Accent 4" w:uiPriority="71"/>
-    <w:lsdException w:name="Colorful List Accent 4" w:uiPriority="72"/>
-    <w:lsdException w:name="Colorful Grid Accent 4" w:uiPriority="73"/>
-    <w:lsdException w:name="Light Shading Accent 5" w:uiPriority="60"/>
-    <w:lsdException w:name="Light List Accent 5" w:uiPriority="61"/>
-    <w:lsdException w:name="Light Grid Accent 5" w:uiPriority="62"/>
-    <w:lsdException w:name="Medium Shading 1 Accent 5" w:uiPriority="63"/>
-    <w:lsdException w:name="Medium Shading 2 Accent 5" w:uiPriority="64"/>
-    <w:lsdException w:name="Medium List 1 Accent 5" w:uiPriority="65"/>
-    <w:lsdException w:name="Medium List 2 Accent 5" w:uiPriority="66"/>
-    <w:lsdException w:name="Medium Grid 1 Accent 5" w:uiPriority="67"/>
-    <w:lsdException w:name="Medium Grid 2 Accent 5" w:uiPriority="68"/>
-    <w:lsdException w:name="Medium Grid 3 Accent 5" w:uiPriority="69"/>
-    <w:lsdException w:name="Dark List Accent 5" w:uiPriority="70"/>
-    <w:lsdException w:name="Colorful Shading Accent 5" w:uiPriority="71"/>
-    <w:lsdException w:name="Colorful List Accent 5" w:uiPriority="72"/>
-    <w:lsdException w:name="Colorful Grid Accent 5" w:uiPriority="73"/>
-    <w:lsdException w:name="Light Shading Accent 6" w:uiPriority="60"/>
-    <w:lsdException w:name="Light List Accent 6" w:uiPriority="61"/>
-    <w:lsdException w:name="Light Grid Accent 6" w:uiPriority="62"/>
-    <w:lsdException w:name="Medium Shading 1 Accent 6" w:uiPriority="63"/>
-    <w:lsdException w:name="Medium Shading 2 Accent 6" w:uiPriority="64"/>
-    <w:lsdException w:name="Medium List 1 Accent 6" w:uiPriority="65"/>
-    <w:lsdException w:name="Medium List 2 Accent 6" w:uiPriority="66"/>
-    <w:lsdException w:name="Medium Grid 1 Accent 6" w:uiPriority="67"/>
-    <w:lsdException w:name="Medium Grid 2 Accent 6" w:uiPriority="68"/>
-    <w:lsdException w:name="Medium Grid 3 Accent 6" w:uiPriority="69"/>
-    <w:lsdException w:name="Dark List Accent 6" w:uiPriority="70"/>
-    <w:lsdException w:name="Colorful Shading Accent 6" w:uiPriority="71"/>
-    <w:lsdException w:name="Colorful List Accent 6" w:uiPriority="72"/>
-    <w:lsdException w:name="Colorful Grid Accent 6" w:uiPriority="73"/>
-    <w:lsdException w:name="Subtle Emphasis" w:uiPriority="19" w:qFormat="1"/>
-    <w:lsdException w:name="Intense Emphasis" w:uiPriority="21" w:qFormat="1"/>
-    <w:lsdException w:name="Subtle Reference" w:uiPriority="31" w:qFormat="1"/>
-    <w:lsdException w:name="Intense Reference" w:uiPriority="32" w:qFormat="1"/>
-    <w:lsdException w:name="Book Title" w:uiPriority="33" w:qFormat="1"/>
-    <w:lsdException w:name="Bibliography" w:semiHidden="1" w:uiPriority="37" w:unhideWhenUsed="1"/>
-    <w:lsdException w:name="TOC Heading" w:semiHidden="1" w:uiPriority="39" w:unhideWhenUsed="1" w:qFormat="1"/>
-    <w:lsdException w:name="Plain Table 1" w:uiPriority="41"/>
-    <w:lsdException w:name="Plain Table 2" w:uiPriority="42"/>
-    <w:lsdException w:name="Plain Table 3" w:uiPriority="43"/>
-    <w:lsdException w:name="Plain Table 4" w:uiPriority="44"/>
-    <w:lsdException w:name="Plain Table 5" w:uiPriority="45"/>
-    <w:lsdException w:name="Grid Table Light" w:uiPriority="40"/>
-    <w:lsdException w:name="Grid Table 1 Light" w:uiPriority="46"/>
-    <w:lsdException w:name="Grid Table 2" w:uiPriority="47"/>
-    <w:lsdException w:name="Grid Table 3" w:uiPriority="48"/>
-    <w:lsdException w:name="Grid Table 4" w:uiPriority="49"/>
-    <w:lsdException w:name="Grid Table 5 Dark" w:uiPriority="50"/>
-    <w:lsdException w:name="Grid Table 6 Colorful" w:uiPriority="51"/>
-    <w:lsdException w:name="Grid Table 7 Colorful" w:uiPriority="52"/>
-    <w:lsdException w:name="Grid Table 1 Light Accent 1" w:uiPriority="46"/>
-    <w:lsdException w:name="Grid Table 2 Accent 1" w:uiPriority="47"/>
-    <w:lsdException w:name="Grid Table 3 Accent 1" w:uiPriority="48"/>
-    <w:lsdException w:name="Grid Table 4 Accent 1" w:uiPriority="49"/>
-    <w:lsdException w:name="Grid Table 5 Dark Accent 1" w:uiPriority="50"/>
-    <w:lsdException w:name="Grid Table 6 Colorful Accent 1" w:uiPriority="51"/>
-    <w:lsdException w:name="Grid Table 7 Colorful Accent 1" w:uiPriority="52"/>
-    <w:lsdException w:name="Grid Table 1 Light Accent 2" w:uiPriority="46"/>
-    <w:lsdException w:name="Grid Table 2 Accent 2" w:uiPriority="47"/>
-    <w:lsdException w:name="Grid Table 3 Accent 2" w:uiPriority="48"/>
-    <w:lsdException w:name="Grid Table 4 Accent 2" w:uiPriority="49"/>
-    <w:lsdException w:name="Grid Table 5 Dark Accent 2" w:uiPriority="50"/>
-    <w:lsdException w:name="Grid Table 6 Colorful Accent 2" w:uiPriority="51"/>
-    <w:lsdException w:name="Grid Table 7 Colorful Accent 2" w:uiPriority="52"/>
-    <w:lsdException w:name="Grid Table 1 Light Accent 3" w:uiPriority="46"/>
-    <w:lsdException w:name="Grid Table 2 Accent 3" w:uiPriority="47"/>
-    <w:lsdException w:name="Grid Table 3 Accent 3" w:uiPriority="48"/>
-    <w:lsdException w:name="Grid Table 4 Accent 3" w:uiPriority="49"/>
-    <w:lsdException w:name="Grid Table 5 Dark Accent 3" w:uiPriority="50"/>
-    <w:lsdException w:name="Grid Table 6 Colorful Accent 3" w:uiPriority="51"/>
-    <w:lsdException w:name="Grid Table 7 Colorful Accent 3" w:uiPriority="52"/>
-    <w:lsdException w:name="Grid Table 1 Light Accent 4" w:uiPriority="46"/>
-    <w:lsdException w:name="Grid Table 2 Accent 4" w:uiPriority="47"/>
-    <w:lsdException w:name="Grid Table 3 Accent 4" w:uiPriority="48"/>
-    <w:lsdException w:name="Grid Table 4 Accent 4" w:uiPriority="49"/>
-    <w:lsdException w:name="Grid Table 5 Dark Accent 4" w:uiPriority="50"/>
-    <w:lsdException w:name="Grid Table 6 Colorful Accent 4" w:uiPriority="51"/>
-    <w:lsdException w:name="Grid Table 7 Colorful Accent 4" w:uiPriority="52"/>
-    <w:lsdException w:name="Grid Table 1 Light Accent 5" w:uiPriority="46"/>
-    <w:lsdException w:name="Grid Table 2 Accent 5" w:uiPriority="47"/>
-    <w:lsdException w:name="Grid Table 3 Accent 5" w:uiPriority="48"/>
-    <w:lsdException w:name="Grid Table 4 Accent 5" w:uiPriority="49"/>
-    <w:lsdException w:name="Grid Table 5 Dark Accent 5" w:uiPriority="50"/>
-    <w:lsdException w:name="Grid Table 6 Colorful Accent 5" w:uiPriority="51"/>
-    <w:lsdException w:name="Grid Table 7 Colorful Accent 5" w:uiPriority="52"/>
-    <w:lsdException w:name="Grid Table 1 Light Accent 6" w:uiPriority="46"/>
-    <w:lsdException w:name="Grid Table 2 Accent 6" w:uiPriority="47"/>
-    <w:lsdException w:name="Grid Table 3 Accent 6" w:uiPriority="48"/>
-    <w:lsdException w:name="Grid Table 4 Accent 6" w:uiPriority="49"/>
-    <w:lsdException w:name="Grid Table 5 Dark Accent 6" w:uiPriority="50"/>
-    <w:lsdException w:name="Grid Table 6 Colorful Accent 6" w:uiPriority="51"/>
-    <w:lsdException w:name="Grid Table 7 Colorful Accent 6" w:uiPriority="52"/>
-    <w:lsdException w:name="List Table 1 Light" w:uiPriority="46"/>
-    <w:lsdException w:name="List Table 2" w:uiPriority="47"/>
-    <w:lsdException w:name="List Table 3" w:uiPriority="48"/>
-    <w:lsdException w:name="List Table 4" w:uiPriority="49"/>
-    <w:lsdException w:name="List Table 5 Dark" w:uiPriority="50"/>
-    <w:lsdException w:name="List Table 6 Colorful" w:uiPriority="51"/>
-    <w:lsdException w:name="List Table 7 Colorful" w:uiPriority="52"/>
-    <w:lsdException w:name="List Table 1 Light Accent 1" w:uiPriority="46"/>
-    <w:lsdException w:name="List Table 2 Accent 1" w:uiPriority="47"/>
-    <w:lsdException w:name="List Table 3 Accent 1" w:uiPriority="48"/>
-    <w:lsdException w:name="List Table 4 Accent 1" w:uiPriority="49"/>
-    <w:lsdException w:name="List Table 5 Dark Accent 1" w:uiPriority="50"/>
-    <w:lsdException w:name="List Table 6 Colorful Accent 1" w:uiPriority="51"/>
-    <w:lsdException w:name="List Table 7 Colorful Accent 1" w:uiPriority="52"/>
-    <w:lsdException w:name="List Table 1 Light Accent 2" w:uiPriority="46"/>
-    <w:lsdException w:name="List Table 2 Accent 2" w:uiPriority="47"/>
-    <w:lsdException w:name="List Table 3 Accent 2" w:uiPriority="48"/>
-    <w:lsdException w:name="List Table 4 Accent 2" w:uiPriority="49"/>
-    <w:lsdException w:name="List Table 5 Dark Accent 2" w:uiPriority="50"/>
-    <w:lsdException w:name="List Table 6 Colorful Accent 2" w:uiPriority="51"/>
-    <w:lsdException w:name="List Table 7 Colorful Accent 2" w:uiPriority="52"/>
-    <w:lsdException w:name="List Table 1 Light Accent 3" w:uiPriority="46"/>
-    <w:lsdException w:name="List Table 2 Accent 3" w:uiPriority="47"/>
-    <w:lsdException w:name="List Table 3 Accent 3" w:uiPriority="48"/>
-    <w:lsdException w:name="List Table 4 Accent 3" w:uiPriority="49"/>
-    <w:lsdException w:name="List Table 5 Dark Accent 3" w:uiPriority="50"/>
-    <w:lsdException w:name="List Table 6 Colorful Accent 3" w:uiPriority="51"/>
-    <w:lsdException w:name="List Table 7 Colorful Accent 3" w:uiPriority="52"/>
-    <w:lsdException w:name="List Table 1 Light Accent 4" w:uiPriority="46"/>
-    <w:lsdException w:name="List Table 2 Accent 4" w:uiPriority="47"/>
-    <w:lsdException w:name="List Table 3 Accent 4" w:uiPriority="48"/>
-    <w:lsdException w:name="List Table 4 Accent 4" w:uiPriority="49"/>
-    <w:lsdException w:name="List Table 5 Dark Accent 4" w:uiPriority="50"/>
-    <w:lsdException w:name="List Table 6 Colorful Accent 4" w:uiPriority="51"/>
-    <w:lsdException w:name="List Table 7 Colorful Accent 4" w:uiPriority="52"/>
-    <w:lsdException w:name="List Table 1 Light Accent 5" w:uiPriority="46"/>
-    <w:lsdException w:name="List Table 2 Accent 5" w:uiPriority="47"/>
-    <w:lsdException w:name="List Table 3 Accent 5" w:uiPriority="48"/>
-    <w:lsdException w:name="List Table 4 Accent 5" w:uiPriority="49"/>
-    <w:lsdException w:name="List Table 5 Dark Accent 5" w:uiPriority="50"/>
-    <w:lsdException w:name="List Table 6 Colorful Accent 5" w:uiPriority="51"/>
-    <w:lsdException w:name="List Table 7 Colorful Accent 5" w:uiPriority="52"/>
-    <w:lsdException w:name="List Table 1 Light Accent 6" w:uiPriority="46"/>
-    <w:lsdException w:name="List Table 2 Accent 6" w:uiPriority="47"/>
-    <w:lsdException w:name="List Table 3 Accent 6" w:uiPriority="48"/>
-    <w:lsdException w:name="List Table 4 Accent 6" w:uiPriority="49"/>
-    <w:lsdException w:name="List Table 5 Dark Accent 6" w:uiPriority="50"/>
-    <w:lsdException w:name="List Table 6 Colorful Accent 6" w:uiPriority="51"/>
-    <w:lsdException w:name="List Table 7 Colorful Accent 6" w:uiPriority="52"/>
+  <w:latentStyles w:defLockedState="0" w:defUIPriority="99" w:defSemiHidden="1" w:defUnhideWhenUsed="1" w:defQFormat="0" w:count="267">
+    <w:lsdException w:name="Normal" w:semiHidden="0" w:uiPriority="0" w:unhideWhenUsed="0" w:qFormat="1"/>
+    <w:lsdException w:name="heading 1" w:semiHidden="0" w:uiPriority="9" w:unhideWhenUsed="0" w:qFormat="1"/>
+    <w:lsdException w:name="heading 2" w:uiPriority="9" w:qFormat="1"/>
+    <w:lsdException w:name="heading 3" w:uiPriority="9" w:qFormat="1"/>
+    <w:lsdException w:name="heading 4" w:uiPriority="9" w:qFormat="1"/>
+    <w:lsdException w:name="heading 5" w:uiPriority="9" w:qFormat="1"/>
+    <w:lsdException w:name="heading 6" w:uiPriority="9" w:qFormat="1"/>
+    <w:lsdException w:name="heading 7" w:uiPriority="9" w:qFormat="1"/>
+    <w:lsdException w:name="heading 8" w:uiPriority="9" w:qFormat="1"/>
+    <w:lsdException w:name="heading 9" w:uiPriority="9" w:qFormat="1"/>
+    <w:lsdException w:name="toc 1" w:uiPriority="39"/>
+    <w:lsdException w:name="toc 2" w:uiPriority="39"/>
+    <w:lsdException w:name="toc 3" w:uiPriority="39"/>
+    <w:lsdException w:name="toc 4" w:uiPriority="39"/>
+    <w:lsdException w:name="toc 5" w:uiPriority="39"/>
+    <w:lsdException w:name="toc 6" w:uiPriority="39"/>
+    <w:lsdException w:name="toc 7" w:uiPriority="39"/>
+    <w:lsdException w:name="toc 8" w:uiPriority="39"/>
+    <w:lsdException w:name="toc 9" w:uiPriority="39"/>
+    <w:lsdException w:name="caption" w:uiPriority="35" w:qFormat="1"/>
+    <w:lsdException w:name="Title" w:semiHidden="0" w:uiPriority="10" w:unhideWhenUsed="0" w:qFormat="1"/>
+    <w:lsdException w:name="Default Paragraph Font" w:uiPriority="1"/>
+    <w:lsdException w:name="Subtitle" w:semiHidden="0" w:uiPriority="11" w:unhideWhenUsed="0" w:qFormat="1"/>
+    <w:lsdException w:name="Strong" w:semiHidden="0" w:uiPriority="22" w:unhideWhenUsed="0" w:qFormat="1"/>
+    <w:lsdException w:name="Emphasis" w:semiHidden="0" w:uiPriority="20" w:unhideWhenUsed="0" w:qFormat="1"/>
+    <w:lsdException w:name="Table Grid" w:semiHidden="0" w:uiPriority="39" w:unhideWhenUsed="0"/>
+    <w:lsdException w:name="Placeholder Text" w:unhideWhenUsed="0"/>
+    <w:lsdException w:name="No Spacing" w:semiHidden="0" w:uiPriority="1" w:unhideWhenUsed="0" w:qFormat="1"/>
+    <w:lsdException w:name="Light Shading" w:semiHidden="0" w:uiPriority="60" w:unhideWhenUsed="0"/>
+    <w:lsdException w:name="Light List" w:semiHidden="0" w:uiPriority="61" w:unhideWhenUsed="0"/>
+    <w:lsdException w:name="Light Grid" w:semiHidden="0" w:uiPriority="62" w:unhideWhenUsed="0"/>
+    <w:lsdException w:name="Medium Shading 1" w:semiHidden="0" w:uiPriority="63" w:unhideWhenUsed="0"/>
+    <w:lsdException w:name="Medium Shading 2" w:semiHidden="0" w:uiPriority="64" w:unhideWhenUsed="0"/>
+    <w:lsdException w:name="Medium List 1" w:semiHidden="0" w:uiPriority="65" w:unhideWhenUsed="0"/>
+    <w:lsdException w:name="Medium List 2" w:semiHidden="0" w:uiPriority="66" w:unhideWhenUsed="0"/>
+    <w:lsdException w:name="Medium Grid 1" w:semiHidden="0" w:uiPriority="67" w:unhideWhenUsed="0"/>
+    <w:lsdException w:name="Medium Grid 2" w:semiHidden="0" w:uiPriority="68" w:unhideWhenUsed="0"/>
+    <w:lsdException w:name="Medium Grid 3" w:semiHidden="0" w:uiPriority="69" w:unhideWhenUsed="0"/>
+    <w:lsdException w:name="Dark List" w:semiHidden="0" w:uiPriority="70" w:unhideWhenUsed="0"/>
+    <w:lsdException w:name="Colorful Shading" w:semiHidden="0" w:uiPriority="71" w:unhideWhenUsed="0"/>
+    <w:lsdException w:name="Colorful List" w:semiHidden="0" w:uiPriority="72" w:unhideWhenUsed="0"/>
+    <w:lsdException w:name="Colorful Grid" w:semiHidden="0" w:uiPriority="73" w:unhideWhenUsed="0"/>
+    <w:lsdException w:name="Light Shading Accent 1" w:semiHidden="0" w:uiPriority="60" w:unhideWhenUsed="0"/>
+    <w:lsdException w:name="Light List Accent 1" w:semiHidden="0" w:uiPriority="61" w:unhideWhenUsed="0"/>
+    <w:lsdException w:name="Light Grid Accent 1" w:semiHidden="0" w:uiPriority="62" w:unhideWhenUsed="0"/>
+    <w:lsdException w:name="Medium Shading 1 Accent 1" w:semiHidden="0" w:uiPriority="63" w:unhideWhenUsed="0"/>
+    <w:lsdException w:name="Medium Shading 2 Accent 1" w:semiHidden="0" w:uiPriority="64" w:unhideWhenUsed="0"/>
+    <w:lsdException w:name="Medium List 1 Accent 1" w:semiHidden="0" w:uiPriority="65" w:unhideWhenUsed="0"/>
+    <w:lsdException w:name="Revision" w:unhideWhenUsed="0"/>
+    <w:lsdException w:name="List Paragraph" w:semiHidden="0" w:uiPriority="34" w:unhideWhenUsed="0" w:qFormat="1"/>
+    <w:lsdException w:name="Quote" w:semiHidden="0" w:uiPriority="29" w:unhideWhenUsed="0" w:qFormat="1"/>
+    <w:lsdException w:name="Intense Quote" w:semiHidden="0" w:uiPriority="30" w:unhideWhenUsed="0" w:qFormat="1"/>
+    <w:lsdException w:name="Medium List 2 Accent 1" w:semiHidden="0" w:uiPriority="66" w:unhideWhenUsed="0"/>
+    <w:lsdException w:name="Medium Grid 1 Accent 1" w:semiHidden="0" w:uiPriority="67" w:unhideWhenUsed="0"/>
+    <w:lsdException w:name="Medium Grid 2 Accent 1" w:semiHidden="0" w:uiPriority="68" w:unhideWhenUsed="0"/>
+    <w:lsdException w:name="Medium Grid 3 Accent 1" w:semiHidden="0" w:uiPriority="69" w:unhideWhenUsed="0"/>
+    <w:lsdException w:name="Dark List Accent 1" w:semiHidden="0" w:uiPriority="70" w:unhideWhenUsed="0"/>
+    <w:lsdException w:name="Colorful Shading Accent 1" w:semiHidden="0" w:uiPriority="71" w:unhideWhenUsed="0"/>
+    <w:lsdException w:name="Colorful List Accent 1" w:semiHidden="0" w:uiPriority="72" w:unhideWhenUsed="0"/>
+    <w:lsdException w:name="Colorful Grid Accent 1" w:semiHidden="0" w:uiPriority="73" w:unhideWhenUsed="0"/>
+    <w:lsdException w:name="Light Shading Accent 2" w:semiHidden="0" w:uiPriority="60" w:unhideWhenUsed="0"/>
+    <w:lsdException w:name="Light List Accent 2" w:semiHidden="0" w:uiPriority="61" w:unhideWhenUsed="0"/>
+    <w:lsdException w:name="Light Grid Accent 2" w:semiHidden="0" w:uiPriority="62" w:unhideWhenUsed="0"/>
+    <w:lsdException w:name="Medium Shading 1 Accent 2" w:semiHidden="0" w:uiPriority="63" w:unhideWhenUsed="0"/>
+    <w:lsdException w:name="Medium Shading 2 Accent 2" w:semiHidden="0" w:uiPriority="64" w:unhideWhenUsed="0"/>
+    <w:lsdException w:name="Medium List 1 Accent 2" w:semiHidden="0" w:uiPriority="65" w:unhideWhenUsed="0"/>
+    <w:lsdException w:name="Medium List 2 Accent 2" w:semiHidden="0" w:uiPriority="66" w:unhideWhenUsed="0"/>
+    <w:lsdException w:name="Medium Grid 1 Accent 2" w:semiHidden="0" w:uiPriority="67" w:unhideWhenUsed="0"/>
+    <w:lsdException w:name="Medium Grid 2 Accent 2" w:semiHidden="0" w:uiPriority="68" w:unhideWhenUsed="0"/>
+    <w:lsdException w:name="Medium Grid 3 Accent 2" w:semiHidden="0" w:uiPriority="69" w:unhideWhenUsed="0"/>
+    <w:lsdException w:name="Dark List Accent 2" w:semiHidden="0" w:uiPriority="70" w:unhideWhenUsed="0"/>
+    <w:lsdException w:name="Colorful Shading Accent 2" w:semiHidden="0" w:uiPriority="71" w:unhideWhenUsed="0"/>
+    <w:lsdException w:name="Colorful List Accent 2" w:semiHidden="0" w:uiPriority="72" w:unhideWhenUsed="0"/>
+    <w:lsdException w:name="Colorful Grid Accent 2" w:semiHidden="0" w:uiPriority="73" w:unhideWhenUsed="0"/>
+    <w:lsdException w:name="Light Shading Accent 3" w:semiHidden="0" w:uiPriority="60" w:unhideWhenUsed="0"/>
+    <w:lsdException w:name="Light List Accent 3" w:semiHidden="0" w:uiPriority="61" w:unhideWhenUsed="0"/>
+    <w:lsdException w:name="Light Grid Accent 3" w:semiHidden="0" w:uiPriority="62" w:unhideWhenUsed="0"/>
+    <w:lsdException w:name="Medium Shading 1 Accent 3" w:semiHidden="0" w:uiPriority="63" w:unhideWhenUsed="0"/>
+    <w:lsdException w:name="Medium Shading 2 Accent 3" w:semiHidden="0" w:uiPriority="64" w:unhideWhenUsed="0"/>
+    <w:lsdException w:name="Medium List 1 Accent 3" w:semiHidden="0" w:uiPriority="65" w:unhideWhenUsed="0"/>
+    <w:lsdException w:name="Medium List 2 Accent 3" w:semiHidden="0" w:uiPriority="66" w:unhideWhenUsed="0"/>
+    <w:lsdException w:name="Medium Grid 1 Accent 3" w:semiHidden="0" w:uiPriority="67" w:unhideWhenUsed="0"/>
+    <w:lsdException w:name="Medium Grid 2 Accent 3" w:semiHidden="0" w:uiPriority="68" w:unhideWhenUsed="0"/>
+    <w:lsdException w:name="Medium Grid 3 Accent 3" w:semiHidden="0" w:uiPriority="69" w:unhideWhenUsed="0"/>
+    <w:lsdException w:name="Dark List Accent 3" w:semiHidden="0" w:uiPriority="70" w:unhideWhenUsed="0"/>
+    <w:lsdException w:name="Colorful Shading Accent 3" w:semiHidden="0" w:uiPriority="71" w:unhideWhenUsed="0"/>
+    <w:lsdException w:name="Colorful List Accent 3" w:semiHidden="0" w:uiPriority="72" w:unhideWhenUsed="0"/>
+    <w:lsdException w:name="Colorful Grid Accent 3" w:semiHidden="0" w:uiPriority="73" w:unhideWhenUsed="0"/>
+    <w:lsdException w:name="Light Shading Accent 4" w:semiHidden="0" w:uiPriority="60" w:unhideWhenUsed="0"/>
+    <w:lsdException w:name="Light List Accent 4" w:semiHidden="0" w:uiPriority="61" w:unhideWhenUsed="0"/>
+    <w:lsdException w:name="Light Grid Accent 4" w:semiHidden="0" w:uiPriority="62" w:unhideWhenUsed="0"/>
+    <w:lsdException w:name="Medium Shading 1 Accent 4" w:semiHidden="0" w:uiPriority="63" w:unhideWhenUsed="0"/>
+    <w:lsdException w:name="Medium Shading 2 Accent 4" w:semiHidden="0" w:uiPriority="64" w:unhideWhenUsed="0"/>
+    <w:lsdException w:name="Medium List 1 Accent 4" w:semiHidden="0" w:uiPriority="65" w:unhideWhenUsed="0"/>
+    <w:lsdException w:name="Medium List 2 Accent 4" w:semiHidden="0" w:uiPriority="66" w:unhideWhenUsed="0"/>
+    <w:lsdException w:name="Medium Grid 1 Accent 4" w:semiHidden="0" w:uiPriority="67" w:unhideWhenUsed="0"/>
+    <w:lsdException w:name="Medium Grid 2 Accent 4" w:semiHidden="0" w:uiPriority="68" w:unhideWhenUsed="0"/>
+    <w:lsdException w:name="Medium Grid 3 Accent 4" w:semiHidden="0" w:uiPriority="69" w:unhideWhenUsed="0"/>
+    <w:lsdException w:name="Dark List Accent 4" w:semiHidden="0" w:uiPriority="70" w:unhideWhenUsed="0"/>
+    <w:lsdException w:name="Colorful Shading Accent 4" w:semiHidden="0" w:uiPriority="71" w:unhideWhenUsed="0"/>
+    <w:lsdException w:name="Colorful List Accent 4" w:semiHidden="0" w:uiPriority="72" w:unhideWhenUsed="0"/>
+    <w:lsdException w:name="Colorful Grid Accent 4" w:semiHidden="0" w:uiPriority="73" w:unhideWhenUsed="0"/>
+    <w:lsdException w:name="Light Shading Accent 5" w:semiHidden="0" w:uiPriority="60" w:unhideWhenUsed="0"/>
+    <w:lsdException w:name="Light List Accent 5" w:semiHidden="0" w:uiPriority="61" w:unhideWhenUsed="0"/>
+    <w:lsdException w:name="Light Grid Accent 5" w:semiHidden="0" w:uiPriority="62" w:unhideWhenUsed="0"/>
+    <w:lsdException w:name="Medium Shading 1 Accent 5" w:semiHidden="0" w:uiPriority="63" w:unhideWhenUsed="0"/>
+    <w:lsdException w:name="Medium Shading 2 Accent 5" w:semiHidden="0" w:uiPriority="64" w:unhideWhenUsed="0"/>
+    <w:lsdException w:name="Medium List 1 Accent 5" w:semiHidden="0" w:uiPriority="65" w:unhideWhenUsed="0"/>
+    <w:lsdException w:name="Medium List 2 Accent 5" w:semiHidden="0" w:uiPriority="66" w:unhideWhenUsed="0"/>
+    <w:lsdException w:name="Medium Grid 1 Accent 5" w:semiHidden="0" w:uiPriority="67" w:unhideWhenUsed="0"/>
+    <w:lsdException w:name="Medium Grid 2 Accent 5" w:semiHidden="0" w:uiPriority="68" w:unhideWhenUsed="0"/>
+    <w:lsdException w:name="Medium Grid 3 Accent 5" w:semiHidden="0" w:uiPriority="69" w:unhideWhenUsed="0"/>
+    <w:lsdException w:name="Dark List Accent 5" w:semiHidden="0" w:uiPriority="70" w:unhideWhenUsed="0"/>
+    <w:lsdException w:name="Colorful Shading Accent 5" w:semiHidden="0" w:uiPriority="71" w:unhideWhenUsed="0"/>
+    <w:lsdException w:name="Colorful List Accent 5" w:semiHidden="0" w:uiPriority="72" w:unhideWhenUsed="0"/>
+    <w:lsdException w:name="Colorful Grid Accent 5" w:semiHidden="0" w:uiPriority="73" w:unhideWhenUsed="0"/>
+    <w:lsdException w:name="Light Shading Accent 6" w:semiHidden="0" w:uiPriority="60" w:unhideWhenUsed="0"/>
+    <w:lsdException w:name="Light List Accent 6" w:semiHidden="0" w:uiPriority="61" w:unhideWhenUsed="0"/>
+    <w:lsdException w:name="Light Grid Accent 6" w:semiHidden="0" w:uiPriority="62" w:unhideWhenUsed="0"/>
+    <w:lsdException w:name="Medium Shading 1 Accent 6" w:semiHidden="0" w:uiPriority="63" w:unhideWhenUsed="0"/>
+    <w:lsdException w:name="Medium Shading 2 Accent 6" w:semiHidden="0" w:uiPriority="64" w:unhideWhenUsed="0"/>
+    <w:lsdException w:name="Medium List 1 Accent 6" w:semiHidden="0" w:uiPriority="65" w:unhideWhenUsed="0"/>
+    <w:lsdException w:name="Medium List 2 Accent 6" w:semiHidden="0" w:uiPriority="66" w:unhideWhenUsed="0"/>
+    <w:lsdException w:name="Medium Grid 1 Accent 6" w:semiHidden="0" w:uiPriority="67" w:unhideWhenUsed="0"/>
+    <w:lsdException w:name="Medium Grid 2 Accent 6" w:semiHidden="0" w:uiPriority="68" w:unhideWhenUsed="0"/>
+    <w:lsdException w:name="Medium Grid 3 Accent 6" w:semiHidden="0" w:uiPriority="69" w:unhideWhenUsed="0"/>
+    <w:lsdException w:name="Dark List Accent 6" w:semiHidden="0" w:uiPriority="70" w:unhideWhenUsed="0"/>
+    <w:lsdException w:name="Colorful Shading Accent 6" w:semiHidden="0" w:uiPriority="71" w:unhideWhenUsed="0"/>
+    <w:lsdException w:name="Colorful List Accent 6" w:semiHidden="0" w:uiPriority="72" w:unhideWhenUsed="0"/>
+    <w:lsdException w:name="Colorful Grid Accent 6" w:semiHidden="0" w:uiPriority="73" w:unhideWhenUsed="0"/>
+    <w:lsdException w:name="Subtle Emphasis" w:semiHidden="0" w:uiPriority="19" w:unhideWhenUsed="0" w:qFormat="1"/>
+    <w:lsdException w:name="Intense Emphasis" w:semiHidden="0" w:uiPriority="21" w:unhideWhenUsed="0" w:qFormat="1"/>
+    <w:lsdException w:name="Subtle Reference" w:semiHidden="0" w:uiPriority="31" w:unhideWhenUsed="0" w:qFormat="1"/>
+    <w:lsdException w:name="Intense Reference" w:semiHidden="0" w:uiPriority="32" w:unhideWhenUsed="0" w:qFormat="1"/>
+    <w:lsdException w:name="Book Title" w:semiHidden="0" w:uiPriority="33" w:unhideWhenUsed="0" w:qFormat="1"/>
+    <w:lsdException w:name="Bibliography" w:uiPriority="37"/>
+    <w:lsdException w:name="TOC Heading" w:uiPriority="39" w:qFormat="1"/>
   </w:latentStyles>
   <w:style w:type="paragraph" w:default="1" w:styleId="Normal">
     <w:name w:val="Normal"/>
     <w:qFormat/>
   </w:style>
-  <w:style w:type="character" w:default="1" w:styleId="DefaultParagraphFont">
+  <w:style w:type="character" w:default="1" w:styleId="Fuentedeprrafopredeter">
     <w:name w:val="Default Paragraph Font"/>
     <w:uiPriority w:val="1"/>
     <w:semiHidden/>
     <w:unhideWhenUsed/>
   </w:style>
-  <w:style w:type="table" w:default="1" w:styleId="TableNormal">
+  <w:style w:type="table" w:default="1" w:styleId="Tablanormal">
     <w:name w:val="Normal Table"/>
     <w:uiPriority w:val="99"/>
     <w:semiHidden/>
@@ -1307,7 +1359,197 @@
       </w:tblCellMar>
     </w:tblPr>
   </w:style>
-  <w:style w:type="numbering" w:default="1" w:styleId="NoList">
+  <w:style w:type="numbering" w:default="1" w:styleId="Sinlista">
+    <w:name w:val="No List"/>
+    <w:uiPriority w:val="99"/>
+    <w:semiHidden/>
+    <w:unhideWhenUsed/>
+  </w:style>
+</w:styles>
+</file>
+
+<file path=word/stylesWithEffects.xml><?xml version="1.0" encoding="utf-8"?>
+<w:styles xmlns:wpc="http://schemas.microsoft.com/office/word/2010/wordprocessingCanvas" xmlns:mc="http://schemas.openxmlformats.org/markup-compatibility/2006" xmlns:o="urn:schemas-microsoft-com:office:office" xmlns:r="http://schemas.openxmlformats.org/officeDocument/2006/relationships" xmlns:m="http://schemas.openxmlformats.org/officeDocument/2006/math" xmlns:v="urn:schemas-microsoft-com:vml" xmlns:wp14="http://schemas.microsoft.com/office/word/2010/wordprocessingDrawing" xmlns:wp="http://schemas.openxmlformats.org/drawingml/2006/wordprocessingDrawing" xmlns:w10="urn:schemas-microsoft-com:office:word" xmlns:w="http://schemas.openxmlformats.org/wordprocessingml/2006/main" xmlns:w14="http://schemas.microsoft.com/office/word/2010/wordml" xmlns:wpg="http://schemas.microsoft.com/office/word/2010/wordprocessingGroup" xmlns:wpi="http://schemas.microsoft.com/office/word/2010/wordprocessingInk" xmlns:wne="http://schemas.microsoft.com/office/word/2006/wordml" xmlns:wps="http://schemas.microsoft.com/office/word/2010/wordprocessingShape" mc:Ignorable="w14 wp14">
+  <w:docDefaults>
+    <w:rPrDefault>
+      <w:rPr>
+        <w:rFonts w:asciiTheme="minorHAnsi" w:eastAsiaTheme="minorHAnsi" w:hAnsiTheme="minorHAnsi" w:cstheme="minorBidi"/>
+        <w:sz w:val="22"/>
+        <w:szCs w:val="22"/>
+        <w:lang w:val="en-US" w:eastAsia="en-US" w:bidi="ar-SA"/>
+      </w:rPr>
+    </w:rPrDefault>
+    <w:pPrDefault>
+      <w:pPr>
+        <w:spacing w:after="160" w:line="259" w:lineRule="auto"/>
+      </w:pPr>
+    </w:pPrDefault>
+  </w:docDefaults>
+  <w:latentStyles w:defLockedState="0" w:defUIPriority="99" w:defSemiHidden="1" w:defUnhideWhenUsed="1" w:defQFormat="0" w:count="267">
+    <w:lsdException w:name="Normal" w:semiHidden="0" w:uiPriority="0" w:unhideWhenUsed="0" w:qFormat="1"/>
+    <w:lsdException w:name="heading 1" w:semiHidden="0" w:uiPriority="9" w:unhideWhenUsed="0" w:qFormat="1"/>
+    <w:lsdException w:name="heading 2" w:uiPriority="9" w:qFormat="1"/>
+    <w:lsdException w:name="heading 3" w:uiPriority="9" w:qFormat="1"/>
+    <w:lsdException w:name="heading 4" w:uiPriority="9" w:qFormat="1"/>
+    <w:lsdException w:name="heading 5" w:uiPriority="9" w:qFormat="1"/>
+    <w:lsdException w:name="heading 6" w:uiPriority="9" w:qFormat="1"/>
+    <w:lsdException w:name="heading 7" w:uiPriority="9" w:qFormat="1"/>
+    <w:lsdException w:name="heading 8" w:uiPriority="9" w:qFormat="1"/>
+    <w:lsdException w:name="heading 9" w:uiPriority="9" w:qFormat="1"/>
+    <w:lsdException w:name="toc 1" w:uiPriority="39"/>
+    <w:lsdException w:name="toc 2" w:uiPriority="39"/>
+    <w:lsdException w:name="toc 3" w:uiPriority="39"/>
+    <w:lsdException w:name="toc 4" w:uiPriority="39"/>
+    <w:lsdException w:name="toc 5" w:uiPriority="39"/>
+    <w:lsdException w:name="toc 6" w:uiPriority="39"/>
+    <w:lsdException w:name="toc 7" w:uiPriority="39"/>
+    <w:lsdException w:name="toc 8" w:uiPriority="39"/>
+    <w:lsdException w:name="toc 9" w:uiPriority="39"/>
+    <w:lsdException w:name="caption" w:uiPriority="35" w:qFormat="1"/>
+    <w:lsdException w:name="Title" w:semiHidden="0" w:uiPriority="10" w:unhideWhenUsed="0" w:qFormat="1"/>
+    <w:lsdException w:name="Default Paragraph Font" w:uiPriority="1"/>
+    <w:lsdException w:name="Subtitle" w:semiHidden="0" w:uiPriority="11" w:unhideWhenUsed="0" w:qFormat="1"/>
+    <w:lsdException w:name="Strong" w:semiHidden="0" w:uiPriority="22" w:unhideWhenUsed="0" w:qFormat="1"/>
+    <w:lsdException w:name="Emphasis" w:semiHidden="0" w:uiPriority="20" w:unhideWhenUsed="0" w:qFormat="1"/>
+    <w:lsdException w:name="Table Grid" w:semiHidden="0" w:uiPriority="39" w:unhideWhenUsed="0"/>
+    <w:lsdException w:name="Placeholder Text" w:unhideWhenUsed="0"/>
+    <w:lsdException w:name="No Spacing" w:semiHidden="0" w:uiPriority="1" w:unhideWhenUsed="0" w:qFormat="1"/>
+    <w:lsdException w:name="Light Shading" w:semiHidden="0" w:uiPriority="60" w:unhideWhenUsed="0"/>
+    <w:lsdException w:name="Light List" w:semiHidden="0" w:uiPriority="61" w:unhideWhenUsed="0"/>
+    <w:lsdException w:name="Light Grid" w:semiHidden="0" w:uiPriority="62" w:unhideWhenUsed="0"/>
+    <w:lsdException w:name="Medium Shading 1" w:semiHidden="0" w:uiPriority="63" w:unhideWhenUsed="0"/>
+    <w:lsdException w:name="Medium Shading 2" w:semiHidden="0" w:uiPriority="64" w:unhideWhenUsed="0"/>
+    <w:lsdException w:name="Medium List 1" w:semiHidden="0" w:uiPriority="65" w:unhideWhenUsed="0"/>
+    <w:lsdException w:name="Medium List 2" w:semiHidden="0" w:uiPriority="66" w:unhideWhenUsed="0"/>
+    <w:lsdException w:name="Medium Grid 1" w:semiHidden="0" w:uiPriority="67" w:unhideWhenUsed="0"/>
+    <w:lsdException w:name="Medium Grid 2" w:semiHidden="0" w:uiPriority="68" w:unhideWhenUsed="0"/>
+    <w:lsdException w:name="Medium Grid 3" w:semiHidden="0" w:uiPriority="69" w:unhideWhenUsed="0"/>
+    <w:lsdException w:name="Dark List" w:semiHidden="0" w:uiPriority="70" w:unhideWhenUsed="0"/>
+    <w:lsdException w:name="Colorful Shading" w:semiHidden="0" w:uiPriority="71" w:unhideWhenUsed="0"/>
+    <w:lsdException w:name="Colorful List" w:semiHidden="0" w:uiPriority="72" w:unhideWhenUsed="0"/>
+    <w:lsdException w:name="Colorful Grid" w:semiHidden="0" w:uiPriority="73" w:unhideWhenUsed="0"/>
+    <w:lsdException w:name="Light Shading Accent 1" w:semiHidden="0" w:uiPriority="60" w:unhideWhenUsed="0"/>
+    <w:lsdException w:name="Light List Accent 1" w:semiHidden="0" w:uiPriority="61" w:unhideWhenUsed="0"/>
+    <w:lsdException w:name="Light Grid Accent 1" w:semiHidden="0" w:uiPriority="62" w:unhideWhenUsed="0"/>
+    <w:lsdException w:name="Medium Shading 1 Accent 1" w:semiHidden="0" w:uiPriority="63" w:unhideWhenUsed="0"/>
+    <w:lsdException w:name="Medium Shading 2 Accent 1" w:semiHidden="0" w:uiPriority="64" w:unhideWhenUsed="0"/>
+    <w:lsdException w:name="Medium List 1 Accent 1" w:semiHidden="0" w:uiPriority="65" w:unhideWhenUsed="0"/>
+    <w:lsdException w:name="Revision" w:unhideWhenUsed="0"/>
+    <w:lsdException w:name="List Paragraph" w:semiHidden="0" w:uiPriority="34" w:unhideWhenUsed="0" w:qFormat="1"/>
+    <w:lsdException w:name="Quote" w:semiHidden="0" w:uiPriority="29" w:unhideWhenUsed="0" w:qFormat="1"/>
+    <w:lsdException w:name="Intense Quote" w:semiHidden="0" w:uiPriority="30" w:unhideWhenUsed="0" w:qFormat="1"/>
+    <w:lsdException w:name="Medium List 2 Accent 1" w:semiHidden="0" w:uiPriority="66" w:unhideWhenUsed="0"/>
+    <w:lsdException w:name="Medium Grid 1 Accent 1" w:semiHidden="0" w:uiPriority="67" w:unhideWhenUsed="0"/>
+    <w:lsdException w:name="Medium Grid 2 Accent 1" w:semiHidden="0" w:uiPriority="68" w:unhideWhenUsed="0"/>
+    <w:lsdException w:name="Medium Grid 3 Accent 1" w:semiHidden="0" w:uiPriority="69" w:unhideWhenUsed="0"/>
+    <w:lsdException w:name="Dark List Accent 1" w:semiHidden="0" w:uiPriority="70" w:unhideWhenUsed="0"/>
+    <w:lsdException w:name="Colorful Shading Accent 1" w:semiHidden="0" w:uiPriority="71" w:unhideWhenUsed="0"/>
+    <w:lsdException w:name="Colorful List Accent 1" w:semiHidden="0" w:uiPriority="72" w:unhideWhenUsed="0"/>
+    <w:lsdException w:name="Colorful Grid Accent 1" w:semiHidden="0" w:uiPriority="73" w:unhideWhenUsed="0"/>
+    <w:lsdException w:name="Light Shading Accent 2" w:semiHidden="0" w:uiPriority="60" w:unhideWhenUsed="0"/>
+    <w:lsdException w:name="Light List Accent 2" w:semiHidden="0" w:uiPriority="61" w:unhideWhenUsed="0"/>
+    <w:lsdException w:name="Light Grid Accent 2" w:semiHidden="0" w:uiPriority="62" w:unhideWhenUsed="0"/>
+    <w:lsdException w:name="Medium Shading 1 Accent 2" w:semiHidden="0" w:uiPriority="63" w:unhideWhenUsed="0"/>
+    <w:lsdException w:name="Medium Shading 2 Accent 2" w:semiHidden="0" w:uiPriority="64" w:unhideWhenUsed="0"/>
+    <w:lsdException w:name="Medium List 1 Accent 2" w:semiHidden="0" w:uiPriority="65" w:unhideWhenUsed="0"/>
+    <w:lsdException w:name="Medium List 2 Accent 2" w:semiHidden="0" w:uiPriority="66" w:unhideWhenUsed="0"/>
+    <w:lsdException w:name="Medium Grid 1 Accent 2" w:semiHidden="0" w:uiPriority="67" w:unhideWhenUsed="0"/>
+    <w:lsdException w:name="Medium Grid 2 Accent 2" w:semiHidden="0" w:uiPriority="68" w:unhideWhenUsed="0"/>
+    <w:lsdException w:name="Medium Grid 3 Accent 2" w:semiHidden="0" w:uiPriority="69" w:unhideWhenUsed="0"/>
+    <w:lsdException w:name="Dark List Accent 2" w:semiHidden="0" w:uiPriority="70" w:unhideWhenUsed="0"/>
+    <w:lsdException w:name="Colorful Shading Accent 2" w:semiHidden="0" w:uiPriority="71" w:unhideWhenUsed="0"/>
+    <w:lsdException w:name="Colorful List Accent 2" w:semiHidden="0" w:uiPriority="72" w:unhideWhenUsed="0"/>
+    <w:lsdException w:name="Colorful Grid Accent 2" w:semiHidden="0" w:uiPriority="73" w:unhideWhenUsed="0"/>
+    <w:lsdException w:name="Light Shading Accent 3" w:semiHidden="0" w:uiPriority="60" w:unhideWhenUsed="0"/>
+    <w:lsdException w:name="Light List Accent 3" w:semiHidden="0" w:uiPriority="61" w:unhideWhenUsed="0"/>
+    <w:lsdException w:name="Light Grid Accent 3" w:semiHidden="0" w:uiPriority="62" w:unhideWhenUsed="0"/>
+    <w:lsdException w:name="Medium Shading 1 Accent 3" w:semiHidden="0" w:uiPriority="63" w:unhideWhenUsed="0"/>
+    <w:lsdException w:name="Medium Shading 2 Accent 3" w:semiHidden="0" w:uiPriority="64" w:unhideWhenUsed="0"/>
+    <w:lsdException w:name="Medium List 1 Accent 3" w:semiHidden="0" w:uiPriority="65" w:unhideWhenUsed="0"/>
+    <w:lsdException w:name="Medium List 2 Accent 3" w:semiHidden="0" w:uiPriority="66" w:unhideWhenUsed="0"/>
+    <w:lsdException w:name="Medium Grid 1 Accent 3" w:semiHidden="0" w:uiPriority="67" w:unhideWhenUsed="0"/>
+    <w:lsdException w:name="Medium Grid 2 Accent 3" w:semiHidden="0" w:uiPriority="68" w:unhideWhenUsed="0"/>
+    <w:lsdException w:name="Medium Grid 3 Accent 3" w:semiHidden="0" w:uiPriority="69" w:unhideWhenUsed="0"/>
+    <w:lsdException w:name="Dark List Accent 3" w:semiHidden="0" w:uiPriority="70" w:unhideWhenUsed="0"/>
+    <w:lsdException w:name="Colorful Shading Accent 3" w:semiHidden="0" w:uiPriority="71" w:unhideWhenUsed="0"/>
+    <w:lsdException w:name="Colorful List Accent 3" w:semiHidden="0" w:uiPriority="72" w:unhideWhenUsed="0"/>
+    <w:lsdException w:name="Colorful Grid Accent 3" w:semiHidden="0" w:uiPriority="73" w:unhideWhenUsed="0"/>
+    <w:lsdException w:name="Light Shading Accent 4" w:semiHidden="0" w:uiPriority="60" w:unhideWhenUsed="0"/>
+    <w:lsdException w:name="Light List Accent 4" w:semiHidden="0" w:uiPriority="61" w:unhideWhenUsed="0"/>
+    <w:lsdException w:name="Light Grid Accent 4" w:semiHidden="0" w:uiPriority="62" w:unhideWhenUsed="0"/>
+    <w:lsdException w:name="Medium Shading 1 Accent 4" w:semiHidden="0" w:uiPriority="63" w:unhideWhenUsed="0"/>
+    <w:lsdException w:name="Medium Shading 2 Accent 4" w:semiHidden="0" w:uiPriority="64" w:unhideWhenUsed="0"/>
+    <w:lsdException w:name="Medium List 1 Accent 4" w:semiHidden="0" w:uiPriority="65" w:unhideWhenUsed="0"/>
+    <w:lsdException w:name="Medium List 2 Accent 4" w:semiHidden="0" w:uiPriority="66" w:unhideWhenUsed="0"/>
+    <w:lsdException w:name="Medium Grid 1 Accent 4" w:semiHidden="0" w:uiPriority="67" w:unhideWhenUsed="0"/>
+    <w:lsdException w:name="Medium Grid 2 Accent 4" w:semiHidden="0" w:uiPriority="68" w:unhideWhenUsed="0"/>
+    <w:lsdException w:name="Medium Grid 3 Accent 4" w:semiHidden="0" w:uiPriority="69" w:unhideWhenUsed="0"/>
+    <w:lsdException w:name="Dark List Accent 4" w:semiHidden="0" w:uiPriority="70" w:unhideWhenUsed="0"/>
+    <w:lsdException w:name="Colorful Shading Accent 4" w:semiHidden="0" w:uiPriority="71" w:unhideWhenUsed="0"/>
+    <w:lsdException w:name="Colorful List Accent 4" w:semiHidden="0" w:uiPriority="72" w:unhideWhenUsed="0"/>
+    <w:lsdException w:name="Colorful Grid Accent 4" w:semiHidden="0" w:uiPriority="73" w:unhideWhenUsed="0"/>
+    <w:lsdException w:name="Light Shading Accent 5" w:semiHidden="0" w:uiPriority="60" w:unhideWhenUsed="0"/>
+    <w:lsdException w:name="Light List Accent 5" w:semiHidden="0" w:uiPriority="61" w:unhideWhenUsed="0"/>
+    <w:lsdException w:name="Light Grid Accent 5" w:semiHidden="0" w:uiPriority="62" w:unhideWhenUsed="0"/>
+    <w:lsdException w:name="Medium Shading 1 Accent 5" w:semiHidden="0" w:uiPriority="63" w:unhideWhenUsed="0"/>
+    <w:lsdException w:name="Medium Shading 2 Accent 5" w:semiHidden="0" w:uiPriority="64" w:unhideWhenUsed="0"/>
+    <w:lsdException w:name="Medium List 1 Accent 5" w:semiHidden="0" w:uiPriority="65" w:unhideWhenUsed="0"/>
+    <w:lsdException w:name="Medium List 2 Accent 5" w:semiHidden="0" w:uiPriority="66" w:unhideWhenUsed="0"/>
+    <w:lsdException w:name="Medium Grid 1 Accent 5" w:semiHidden="0" w:uiPriority="67" w:unhideWhenUsed="0"/>
+    <w:lsdException w:name="Medium Grid 2 Accent 5" w:semiHidden="0" w:uiPriority="68" w:unhideWhenUsed="0"/>
+    <w:lsdException w:name="Medium Grid 3 Accent 5" w:semiHidden="0" w:uiPriority="69" w:unhideWhenUsed="0"/>
+    <w:lsdException w:name="Dark List Accent 5" w:semiHidden="0" w:uiPriority="70" w:unhideWhenUsed="0"/>
+    <w:lsdException w:name="Colorful Shading Accent 5" w:semiHidden="0" w:uiPriority="71" w:unhideWhenUsed="0"/>
+    <w:lsdException w:name="Colorful List Accent 5" w:semiHidden="0" w:uiPriority="72" w:unhideWhenUsed="0"/>
+    <w:lsdException w:name="Colorful Grid Accent 5" w:semiHidden="0" w:uiPriority="73" w:unhideWhenUsed="0"/>
+    <w:lsdException w:name="Light Shading Accent 6" w:semiHidden="0" w:uiPriority="60" w:unhideWhenUsed="0"/>
+    <w:lsdException w:name="Light List Accent 6" w:semiHidden="0" w:uiPriority="61" w:unhideWhenUsed="0"/>
+    <w:lsdException w:name="Light Grid Accent 6" w:semiHidden="0" w:uiPriority="62" w:unhideWhenUsed="0"/>
+    <w:lsdException w:name="Medium Shading 1 Accent 6" w:semiHidden="0" w:uiPriority="63" w:unhideWhenUsed="0"/>
+    <w:lsdException w:name="Medium Shading 2 Accent 6" w:semiHidden="0" w:uiPriority="64" w:unhideWhenUsed="0"/>
+    <w:lsdException w:name="Medium List 1 Accent 6" w:semiHidden="0" w:uiPriority="65" w:unhideWhenUsed="0"/>
+    <w:lsdException w:name="Medium List 2 Accent 6" w:semiHidden="0" w:uiPriority="66" w:unhideWhenUsed="0"/>
+    <w:lsdException w:name="Medium Grid 1 Accent 6" w:semiHidden="0" w:uiPriority="67" w:unhideWhenUsed="0"/>
+    <w:lsdException w:name="Medium Grid 2 Accent 6" w:semiHidden="0" w:uiPriority="68" w:unhideWhenUsed="0"/>
+    <w:lsdException w:name="Medium Grid 3 Accent 6" w:semiHidden="0" w:uiPriority="69" w:unhideWhenUsed="0"/>
+    <w:lsdException w:name="Dark List Accent 6" w:semiHidden="0" w:uiPriority="70" w:unhideWhenUsed="0"/>
+    <w:lsdException w:name="Colorful Shading Accent 6" w:semiHidden="0" w:uiPriority="71" w:unhideWhenUsed="0"/>
+    <w:lsdException w:name="Colorful List Accent 6" w:semiHidden="0" w:uiPriority="72" w:unhideWhenUsed="0"/>
+    <w:lsdException w:name="Colorful Grid Accent 6" w:semiHidden="0" w:uiPriority="73" w:unhideWhenUsed="0"/>
+    <w:lsdException w:name="Subtle Emphasis" w:semiHidden="0" w:uiPriority="19" w:unhideWhenUsed="0" w:qFormat="1"/>
+    <w:lsdException w:name="Intense Emphasis" w:semiHidden="0" w:uiPriority="21" w:unhideWhenUsed="0" w:qFormat="1"/>
+    <w:lsdException w:name="Subtle Reference" w:semiHidden="0" w:uiPriority="31" w:unhideWhenUsed="0" w:qFormat="1"/>
+    <w:lsdException w:name="Intense Reference" w:semiHidden="0" w:uiPriority="32" w:unhideWhenUsed="0" w:qFormat="1"/>
+    <w:lsdException w:name="Book Title" w:semiHidden="0" w:uiPriority="33" w:unhideWhenUsed="0" w:qFormat="1"/>
+    <w:lsdException w:name="Bibliography" w:uiPriority="37"/>
+    <w:lsdException w:name="TOC Heading" w:uiPriority="39" w:qFormat="1"/>
+  </w:latentStyles>
+  <w:style w:type="paragraph" w:default="1" w:styleId="Normal">
+    <w:name w:val="Normal"/>
+    <w:qFormat/>
+  </w:style>
+  <w:style w:type="character" w:default="1" w:styleId="Fuentedeprrafopredeter">
+    <w:name w:val="Default Paragraph Font"/>
+    <w:uiPriority w:val="1"/>
+    <w:semiHidden/>
+    <w:unhideWhenUsed/>
+  </w:style>
+  <w:style w:type="table" w:default="1" w:styleId="Tablanormal">
+    <w:name w:val="Normal Table"/>
+    <w:uiPriority w:val="99"/>
+    <w:semiHidden/>
+    <w:unhideWhenUsed/>
+    <w:tblPr>
+      <w:tblInd w:w="0" w:type="dxa"/>
+      <w:tblCellMar>
+        <w:top w:w="0" w:type="dxa"/>
+        <w:left w:w="108" w:type="dxa"/>
+        <w:bottom w:w="0" w:type="dxa"/>
+        <w:right w:w="108" w:type="dxa"/>
+      </w:tblCellMar>
+    </w:tblPr>
+  </w:style>
+  <w:style w:type="numbering" w:default="1" w:styleId="Sinlista">
     <w:name w:val="No List"/>
     <w:uiPriority w:val="99"/>
     <w:semiHidden/>
@@ -1571,7 +1813,7 @@
   <a:extraClrSchemeLst/>
   <a:extLst>
     <a:ext uri="{05A4C25C-085E-4340-85A3-A5531E510DB2}">
-      <thm15:themeFamily xmlns:thm15="http://schemas.microsoft.com/office/thememl/2012/main" name="Office Theme" id="{62F939B6-93AF-4DB8-9C6B-D6C7DFDC589F}" vid="{4A3C46E8-61CC-4603-A589-7422A47A8E4A}"/>
+      <thm15:themeFamily xmlns:thm15="http://schemas.microsoft.com/office/thememl/2012/main" xmlns="" name="Office Theme" id="{62F939B6-93AF-4DB8-9C6B-D6C7DFDC589F}" vid="{4A3C46E8-61CC-4603-A589-7422A47A8E4A}"/>
     </a:ext>
   </a:extLst>
 </a:theme>

</xml_diff>

<commit_message>
se corrigió lógico, se poblo más
</commit_message>
<xml_diff>
--- a/Logico.docx
+++ b/Logico.docx
@@ -105,19 +105,16 @@
         </mc:AlternateContent>
       </w:r>
       <w:proofErr w:type="spellStart"/>
-      <w:proofErr w:type="gramStart"/>
       <w:r>
         <w:t>Categorias</w:t>
       </w:r>
-      <w:r>
-        <w:t>Multimedia</w:t>
-      </w:r>
+      <w:bookmarkStart w:id="0" w:name="_GoBack"/>
+      <w:bookmarkEnd w:id="0"/>
       <w:proofErr w:type="spellEnd"/>
       <w:r>
         <w:t>(</w:t>
       </w:r>
       <w:proofErr w:type="spellStart"/>
-      <w:proofErr w:type="gramEnd"/>
       <w:r>
         <w:rPr>
           <w:color w:val="FF0000"/>
@@ -247,8 +244,6 @@
       <w:r>
         <w:t>)</w:t>
       </w:r>
-      <w:bookmarkStart w:id="0" w:name="_GoBack"/>
-      <w:bookmarkEnd w:id="0"/>
     </w:p>
     <w:p>
       <w:pPr>

</xml_diff>